<commit_message>
feat: Glory to God the Father, the Son Christ Jesus our Lord and our Beautiful Wonderful Precious Holy Spirit!
THank you Jesus Christ my Holy GOD and my Holy Ghost that is in me in Jesus Holy name i pray Lord GOD Almighty King Jesus Christ Hallelujah thank you Jesus Christ our Lord
</commit_message>
<xml_diff>
--- a/University/y2t2/DS/tasks/lb1/res/Онищенко _ КНТ-122 _ Лаба№1 _ Варіант19.docx
+++ b/University/y2t2/DS/tasks/lb1/res/Онищенко _ КНТ-122 _ Лаба№1 _ Варіант19.docx
@@ -649,6 +649,7 @@
                 <w:lang w:val="en-US"/>
               </w:rPr>
             </w:pPr>
+            <w:proofErr w:type="spellStart"/>
             <w:r>
               <w:rPr>
                 <w:b/>
@@ -656,8 +657,29 @@
                 <w:sz w:val="24"/>
                 <w:szCs w:val="24"/>
               </w:rPr>
-              <w:t>Event Name</w:t>
-            </w:r>
+              <w:t>Event</w:t>
+            </w:r>
+            <w:proofErr w:type="spellEnd"/>
+            <w:r>
+              <w:rPr>
+                <w:b/>
+                <w:bCs/>
+                <w:sz w:val="24"/>
+                <w:szCs w:val="24"/>
+              </w:rPr>
+              <w:t xml:space="preserve"> </w:t>
+            </w:r>
+            <w:proofErr w:type="spellStart"/>
+            <w:r>
+              <w:rPr>
+                <w:b/>
+                <w:bCs/>
+                <w:sz w:val="24"/>
+                <w:szCs w:val="24"/>
+              </w:rPr>
+              <w:t>Name</w:t>
+            </w:r>
+            <w:proofErr w:type="spellEnd"/>
           </w:p>
         </w:tc>
         <w:tc>
@@ -679,6 +701,7 @@
                 <w:lang w:val="en-US"/>
               </w:rPr>
             </w:pPr>
+            <w:proofErr w:type="spellStart"/>
             <w:r>
               <w:rPr>
                 <w:b/>
@@ -686,8 +709,29 @@
                 <w:sz w:val="24"/>
                 <w:szCs w:val="24"/>
               </w:rPr>
-              <w:t>Entity Description</w:t>
-            </w:r>
+              <w:t>Entity</w:t>
+            </w:r>
+            <w:proofErr w:type="spellEnd"/>
+            <w:r>
+              <w:rPr>
+                <w:b/>
+                <w:bCs/>
+                <w:sz w:val="24"/>
+                <w:szCs w:val="24"/>
+              </w:rPr>
+              <w:t xml:space="preserve"> </w:t>
+            </w:r>
+            <w:proofErr w:type="spellStart"/>
+            <w:r>
+              <w:rPr>
+                <w:b/>
+                <w:bCs/>
+                <w:sz w:val="24"/>
+                <w:szCs w:val="24"/>
+              </w:rPr>
+              <w:t>Description</w:t>
+            </w:r>
+            <w:proofErr w:type="spellEnd"/>
           </w:p>
         </w:tc>
         <w:tc>
@@ -709,6 +753,7 @@
                 <w:lang w:val="en-US"/>
               </w:rPr>
             </w:pPr>
+            <w:proofErr w:type="spellStart"/>
             <w:r>
               <w:rPr>
                 <w:b/>
@@ -716,8 +761,29 @@
                 <w:sz w:val="24"/>
                 <w:szCs w:val="24"/>
               </w:rPr>
-              <w:t>Attribute Name</w:t>
-            </w:r>
+              <w:t>Attribute</w:t>
+            </w:r>
+            <w:proofErr w:type="spellEnd"/>
+            <w:r>
+              <w:rPr>
+                <w:b/>
+                <w:bCs/>
+                <w:sz w:val="24"/>
+                <w:szCs w:val="24"/>
+              </w:rPr>
+              <w:t xml:space="preserve"> </w:t>
+            </w:r>
+            <w:proofErr w:type="spellStart"/>
+            <w:r>
+              <w:rPr>
+                <w:b/>
+                <w:bCs/>
+                <w:sz w:val="24"/>
+                <w:szCs w:val="24"/>
+              </w:rPr>
+              <w:t>Name</w:t>
+            </w:r>
+            <w:proofErr w:type="spellEnd"/>
           </w:p>
         </w:tc>
         <w:tc>
@@ -739,6 +805,7 @@
                 <w:lang w:val="en-US"/>
               </w:rPr>
             </w:pPr>
+            <w:proofErr w:type="spellStart"/>
             <w:r>
               <w:rPr>
                 <w:b/>
@@ -746,8 +813,49 @@
                 <w:sz w:val="24"/>
                 <w:szCs w:val="24"/>
               </w:rPr>
-              <w:t>Attribute Valid Values</w:t>
-            </w:r>
+              <w:t>Attribute</w:t>
+            </w:r>
+            <w:proofErr w:type="spellEnd"/>
+            <w:r>
+              <w:rPr>
+                <w:b/>
+                <w:bCs/>
+                <w:sz w:val="24"/>
+                <w:szCs w:val="24"/>
+              </w:rPr>
+              <w:t xml:space="preserve"> </w:t>
+            </w:r>
+            <w:proofErr w:type="spellStart"/>
+            <w:r>
+              <w:rPr>
+                <w:b/>
+                <w:bCs/>
+                <w:sz w:val="24"/>
+                <w:szCs w:val="24"/>
+              </w:rPr>
+              <w:t>Valid</w:t>
+            </w:r>
+            <w:proofErr w:type="spellEnd"/>
+            <w:r>
+              <w:rPr>
+                <w:b/>
+                <w:bCs/>
+                <w:sz w:val="24"/>
+                <w:szCs w:val="24"/>
+              </w:rPr>
+              <w:t xml:space="preserve"> </w:t>
+            </w:r>
+            <w:proofErr w:type="spellStart"/>
+            <w:r>
+              <w:rPr>
+                <w:b/>
+                <w:bCs/>
+                <w:sz w:val="24"/>
+                <w:szCs w:val="24"/>
+              </w:rPr>
+              <w:t>Values</w:t>
+            </w:r>
+            <w:proofErr w:type="spellEnd"/>
           </w:p>
         </w:tc>
       </w:tr>
@@ -770,6 +878,7 @@
                 <w:lang w:val="en-US"/>
               </w:rPr>
             </w:pPr>
+            <w:proofErr w:type="spellStart"/>
             <w:r>
               <w:rPr>
                 <w:i/>
@@ -780,6 +889,7 @@
               <w:lastRenderedPageBreak/>
               <w:t>Client</w:t>
             </w:r>
+            <w:proofErr w:type="spellEnd"/>
           </w:p>
         </w:tc>
         <w:tc>
@@ -803,7 +913,119 @@
                 <w:sz w:val="24"/>
                 <w:szCs w:val="24"/>
               </w:rPr>
-              <w:t>A person who is having troubles with their PC hardware.</w:t>
+              <w:t xml:space="preserve">A </w:t>
+            </w:r>
+            <w:proofErr w:type="spellStart"/>
+            <w:r>
+              <w:rPr>
+                <w:sz w:val="24"/>
+                <w:szCs w:val="24"/>
+              </w:rPr>
+              <w:t>person</w:t>
+            </w:r>
+            <w:proofErr w:type="spellEnd"/>
+            <w:r>
+              <w:rPr>
+                <w:sz w:val="24"/>
+                <w:szCs w:val="24"/>
+              </w:rPr>
+              <w:t xml:space="preserve"> </w:t>
+            </w:r>
+            <w:proofErr w:type="spellStart"/>
+            <w:r>
+              <w:rPr>
+                <w:sz w:val="24"/>
+                <w:szCs w:val="24"/>
+              </w:rPr>
+              <w:t>who</w:t>
+            </w:r>
+            <w:proofErr w:type="spellEnd"/>
+            <w:r>
+              <w:rPr>
+                <w:sz w:val="24"/>
+                <w:szCs w:val="24"/>
+              </w:rPr>
+              <w:t xml:space="preserve"> </w:t>
+            </w:r>
+            <w:proofErr w:type="spellStart"/>
+            <w:r>
+              <w:rPr>
+                <w:sz w:val="24"/>
+                <w:szCs w:val="24"/>
+              </w:rPr>
+              <w:t>is</w:t>
+            </w:r>
+            <w:proofErr w:type="spellEnd"/>
+            <w:r>
+              <w:rPr>
+                <w:sz w:val="24"/>
+                <w:szCs w:val="24"/>
+              </w:rPr>
+              <w:t xml:space="preserve"> </w:t>
+            </w:r>
+            <w:proofErr w:type="spellStart"/>
+            <w:r>
+              <w:rPr>
+                <w:sz w:val="24"/>
+                <w:szCs w:val="24"/>
+              </w:rPr>
+              <w:t>having</w:t>
+            </w:r>
+            <w:proofErr w:type="spellEnd"/>
+            <w:r>
+              <w:rPr>
+                <w:sz w:val="24"/>
+                <w:szCs w:val="24"/>
+              </w:rPr>
+              <w:t xml:space="preserve"> </w:t>
+            </w:r>
+            <w:proofErr w:type="spellStart"/>
+            <w:r>
+              <w:rPr>
+                <w:sz w:val="24"/>
+                <w:szCs w:val="24"/>
+              </w:rPr>
+              <w:t>troubles</w:t>
+            </w:r>
+            <w:proofErr w:type="spellEnd"/>
+            <w:r>
+              <w:rPr>
+                <w:sz w:val="24"/>
+                <w:szCs w:val="24"/>
+              </w:rPr>
+              <w:t xml:space="preserve"> with </w:t>
+            </w:r>
+            <w:proofErr w:type="spellStart"/>
+            <w:r>
+              <w:rPr>
+                <w:sz w:val="24"/>
+                <w:szCs w:val="24"/>
+              </w:rPr>
+              <w:t>their</w:t>
+            </w:r>
+            <w:proofErr w:type="spellEnd"/>
+            <w:r>
+              <w:rPr>
+                <w:sz w:val="24"/>
+                <w:szCs w:val="24"/>
+              </w:rPr>
+              <w:t xml:space="preserve"> PC </w:t>
+            </w:r>
+            <w:proofErr w:type="spellStart"/>
+            <w:r>
+              <w:rPr>
+                <w:sz w:val="24"/>
+                <w:szCs w:val="24"/>
+              </w:rPr>
+              <w:t>hardware</w:t>
+            </w:r>
+            <w:proofErr w:type="spellEnd"/>
+            <w:r>
+              <w:rPr>
+                <w:sz w:val="24"/>
+                <w:szCs w:val="24"/>
+              </w:rPr>
+              <w:t>.</w:t>
             </w:r>
           </w:p>
         </w:tc>
@@ -823,6 +1045,7 @@
                 <w:lang w:val="en-US"/>
               </w:rPr>
             </w:pPr>
+            <w:proofErr w:type="spellStart"/>
             <w:r>
               <w:rPr>
                 <w:sz w:val="24"/>
@@ -830,18 +1053,20 @@
               </w:rPr>
               <w:t>Troubles</w:t>
             </w:r>
-          </w:p>
-          <w:p>
-            <w:pPr>
-              <w:pStyle w:val="P"/>
-              <w:ind w:firstLine="0"/>
-              <w:jc w:val="center"/>
-              <w:rPr>
-                <w:sz w:val="24"/>
-                <w:szCs w:val="24"/>
-                <w:lang w:val="en-US"/>
-              </w:rPr>
-            </w:pPr>
+            <w:proofErr w:type="spellEnd"/>
+          </w:p>
+          <w:p>
+            <w:pPr>
+              <w:pStyle w:val="P"/>
+              <w:ind w:firstLine="0"/>
+              <w:jc w:val="center"/>
+              <w:rPr>
+                <w:sz w:val="24"/>
+                <w:szCs w:val="24"/>
+                <w:lang w:val="en-US"/>
+              </w:rPr>
+            </w:pPr>
+            <w:proofErr w:type="spellStart"/>
             <w:r>
               <w:rPr>
                 <w:sz w:val="24"/>
@@ -849,6 +1074,7 @@
               </w:rPr>
               <w:t>Conclusion</w:t>
             </w:r>
+            <w:proofErr w:type="spellEnd"/>
           </w:p>
         </w:tc>
         <w:tc>
@@ -889,6 +1115,7 @@
                 <w:lang w:val="en-US"/>
               </w:rPr>
             </w:pPr>
+            <w:proofErr w:type="spellStart"/>
             <w:r>
               <w:rPr>
                 <w:i/>
@@ -898,6 +1125,7 @@
               </w:rPr>
               <w:t>Troubles</w:t>
             </w:r>
+            <w:proofErr w:type="spellEnd"/>
           </w:p>
         </w:tc>
         <w:tc>
@@ -921,8 +1149,65 @@
                 <w:sz w:val="24"/>
                 <w:szCs w:val="24"/>
               </w:rPr>
-              <w:t>A description of client's problem</w:t>
-            </w:r>
+              <w:t xml:space="preserve">A </w:t>
+            </w:r>
+            <w:proofErr w:type="spellStart"/>
+            <w:r>
+              <w:rPr>
+                <w:sz w:val="24"/>
+                <w:szCs w:val="24"/>
+              </w:rPr>
+              <w:t>description</w:t>
+            </w:r>
+            <w:proofErr w:type="spellEnd"/>
+            <w:r>
+              <w:rPr>
+                <w:sz w:val="24"/>
+                <w:szCs w:val="24"/>
+              </w:rPr>
+              <w:t xml:space="preserve"> </w:t>
+            </w:r>
+            <w:proofErr w:type="spellStart"/>
+            <w:r>
+              <w:rPr>
+                <w:sz w:val="24"/>
+                <w:szCs w:val="24"/>
+              </w:rPr>
+              <w:t>of</w:t>
+            </w:r>
+            <w:proofErr w:type="spellEnd"/>
+            <w:r>
+              <w:rPr>
+                <w:sz w:val="24"/>
+                <w:szCs w:val="24"/>
+              </w:rPr>
+              <w:t xml:space="preserve"> </w:t>
+            </w:r>
+            <w:proofErr w:type="spellStart"/>
+            <w:r>
+              <w:rPr>
+                <w:sz w:val="24"/>
+                <w:szCs w:val="24"/>
+              </w:rPr>
+              <w:t>client's</w:t>
+            </w:r>
+            <w:proofErr w:type="spellEnd"/>
+            <w:r>
+              <w:rPr>
+                <w:sz w:val="24"/>
+                <w:szCs w:val="24"/>
+              </w:rPr>
+              <w:t xml:space="preserve"> </w:t>
+            </w:r>
+            <w:proofErr w:type="spellStart"/>
+            <w:r>
+              <w:rPr>
+                <w:sz w:val="24"/>
+                <w:szCs w:val="24"/>
+              </w:rPr>
+              <w:t>problem</w:t>
+            </w:r>
+            <w:proofErr w:type="spellEnd"/>
           </w:p>
         </w:tc>
         <w:tc>
@@ -941,51 +1226,112 @@
                 <w:lang w:val="en-US"/>
               </w:rPr>
             </w:pPr>
-            <w:r>
-              <w:rPr>
-                <w:sz w:val="24"/>
-                <w:szCs w:val="24"/>
-              </w:rPr>
-              <w:t>System Performance</w:t>
-            </w:r>
-          </w:p>
-          <w:p>
-            <w:pPr>
-              <w:pStyle w:val="P"/>
-              <w:ind w:firstLine="0"/>
-              <w:jc w:val="center"/>
-              <w:rPr>
-                <w:sz w:val="24"/>
-                <w:szCs w:val="24"/>
-                <w:lang w:val="en-US"/>
-              </w:rPr>
-            </w:pPr>
-            <w:r>
-              <w:rPr>
-                <w:sz w:val="24"/>
-                <w:szCs w:val="24"/>
-              </w:rPr>
-              <w:t xml:space="preserve"> Noise Location</w:t>
-            </w:r>
-          </w:p>
-          <w:p>
-            <w:pPr>
-              <w:pStyle w:val="P"/>
-              <w:ind w:firstLine="0"/>
-              <w:jc w:val="center"/>
-              <w:rPr>
-                <w:sz w:val="24"/>
-                <w:szCs w:val="24"/>
-                <w:lang w:val="en-US"/>
-              </w:rPr>
-            </w:pPr>
-            <w:r>
-              <w:rPr>
-                <w:sz w:val="24"/>
-                <w:szCs w:val="24"/>
-              </w:rPr>
-              <w:t>Monitor Output</w:t>
-            </w:r>
+            <w:proofErr w:type="spellStart"/>
+            <w:r>
+              <w:rPr>
+                <w:sz w:val="24"/>
+                <w:szCs w:val="24"/>
+              </w:rPr>
+              <w:t>System</w:t>
+            </w:r>
+            <w:proofErr w:type="spellEnd"/>
+            <w:r>
+              <w:rPr>
+                <w:sz w:val="24"/>
+                <w:szCs w:val="24"/>
+              </w:rPr>
+              <w:t xml:space="preserve"> </w:t>
+            </w:r>
+            <w:proofErr w:type="spellStart"/>
+            <w:r>
+              <w:rPr>
+                <w:sz w:val="24"/>
+                <w:szCs w:val="24"/>
+              </w:rPr>
+              <w:t>Performance</w:t>
+            </w:r>
+            <w:proofErr w:type="spellEnd"/>
+          </w:p>
+          <w:p>
+            <w:pPr>
+              <w:pStyle w:val="P"/>
+              <w:ind w:firstLine="0"/>
+              <w:jc w:val="center"/>
+              <w:rPr>
+                <w:sz w:val="24"/>
+                <w:szCs w:val="24"/>
+                <w:lang w:val="en-US"/>
+              </w:rPr>
+            </w:pPr>
+            <w:r>
+              <w:rPr>
+                <w:sz w:val="24"/>
+                <w:szCs w:val="24"/>
+              </w:rPr>
+              <w:t xml:space="preserve"> </w:t>
+            </w:r>
+            <w:proofErr w:type="spellStart"/>
+            <w:r>
+              <w:rPr>
+                <w:sz w:val="24"/>
+                <w:szCs w:val="24"/>
+              </w:rPr>
+              <w:t>Noise</w:t>
+            </w:r>
+            <w:proofErr w:type="spellEnd"/>
+            <w:r>
+              <w:rPr>
+                <w:sz w:val="24"/>
+                <w:szCs w:val="24"/>
+              </w:rPr>
+              <w:t xml:space="preserve"> </w:t>
+            </w:r>
+            <w:proofErr w:type="spellStart"/>
+            <w:r>
+              <w:rPr>
+                <w:sz w:val="24"/>
+                <w:szCs w:val="24"/>
+              </w:rPr>
+              <w:t>Location</w:t>
+            </w:r>
+            <w:proofErr w:type="spellEnd"/>
+          </w:p>
+          <w:p>
+            <w:pPr>
+              <w:pStyle w:val="P"/>
+              <w:ind w:firstLine="0"/>
+              <w:jc w:val="center"/>
+              <w:rPr>
+                <w:sz w:val="24"/>
+                <w:szCs w:val="24"/>
+                <w:lang w:val="en-US"/>
+              </w:rPr>
+            </w:pPr>
+            <w:proofErr w:type="spellStart"/>
+            <w:r>
+              <w:rPr>
+                <w:sz w:val="24"/>
+                <w:szCs w:val="24"/>
+              </w:rPr>
+              <w:t>Monitor</w:t>
+            </w:r>
+            <w:proofErr w:type="spellEnd"/>
+            <w:r>
+              <w:rPr>
+                <w:sz w:val="24"/>
+                <w:szCs w:val="24"/>
+              </w:rPr>
+              <w:t xml:space="preserve"> </w:t>
+            </w:r>
+            <w:proofErr w:type="spellStart"/>
+            <w:r>
+              <w:rPr>
+                <w:sz w:val="24"/>
+                <w:szCs w:val="24"/>
+              </w:rPr>
+              <w:t>Output</w:t>
+            </w:r>
+            <w:proofErr w:type="spellEnd"/>
           </w:p>
         </w:tc>
         <w:tc>
@@ -1004,32 +1350,132 @@
                 <w:lang w:val="en-US"/>
               </w:rPr>
             </w:pPr>
-            <w:r>
-              <w:rPr>
-                <w:sz w:val="24"/>
-                <w:szCs w:val="24"/>
-              </w:rPr>
-              <w:t>Stable, Freezing</w:t>
-            </w:r>
-          </w:p>
-          <w:p>
-            <w:pPr>
-              <w:pStyle w:val="P"/>
-              <w:ind w:firstLine="0"/>
-              <w:jc w:val="center"/>
-              <w:rPr>
-                <w:sz w:val="24"/>
-                <w:szCs w:val="24"/>
-                <w:lang w:val="en-US"/>
-              </w:rPr>
-            </w:pPr>
-            <w:r>
-              <w:rPr>
-                <w:sz w:val="24"/>
-                <w:szCs w:val="24"/>
-              </w:rPr>
-              <w:t>Upper Case, Lower Case Normal, Glitching</w:t>
-            </w:r>
+            <w:proofErr w:type="spellStart"/>
+            <w:r>
+              <w:rPr>
+                <w:sz w:val="24"/>
+                <w:szCs w:val="24"/>
+              </w:rPr>
+              <w:t>Stable</w:t>
+            </w:r>
+            <w:proofErr w:type="spellEnd"/>
+            <w:r>
+              <w:rPr>
+                <w:sz w:val="24"/>
+                <w:szCs w:val="24"/>
+              </w:rPr>
+              <w:t xml:space="preserve">, </w:t>
+            </w:r>
+            <w:proofErr w:type="spellStart"/>
+            <w:r>
+              <w:rPr>
+                <w:sz w:val="24"/>
+                <w:szCs w:val="24"/>
+              </w:rPr>
+              <w:t>Freezing</w:t>
+            </w:r>
+            <w:proofErr w:type="spellEnd"/>
+          </w:p>
+          <w:p>
+            <w:pPr>
+              <w:pStyle w:val="P"/>
+              <w:ind w:firstLine="0"/>
+              <w:jc w:val="center"/>
+              <w:rPr>
+                <w:sz w:val="24"/>
+                <w:szCs w:val="24"/>
+                <w:lang w:val="en-US"/>
+              </w:rPr>
+            </w:pPr>
+            <w:proofErr w:type="spellStart"/>
+            <w:r>
+              <w:rPr>
+                <w:sz w:val="24"/>
+                <w:szCs w:val="24"/>
+              </w:rPr>
+              <w:t>Upper</w:t>
+            </w:r>
+            <w:proofErr w:type="spellEnd"/>
+            <w:r>
+              <w:rPr>
+                <w:sz w:val="24"/>
+                <w:szCs w:val="24"/>
+              </w:rPr>
+              <w:t xml:space="preserve"> </w:t>
+            </w:r>
+            <w:proofErr w:type="spellStart"/>
+            <w:r>
+              <w:rPr>
+                <w:sz w:val="24"/>
+                <w:szCs w:val="24"/>
+              </w:rPr>
+              <w:t>Case</w:t>
+            </w:r>
+            <w:proofErr w:type="spellEnd"/>
+            <w:r>
+              <w:rPr>
+                <w:sz w:val="24"/>
+                <w:szCs w:val="24"/>
+              </w:rPr>
+              <w:t xml:space="preserve">, </w:t>
+            </w:r>
+            <w:proofErr w:type="spellStart"/>
+            <w:r>
+              <w:rPr>
+                <w:sz w:val="24"/>
+                <w:szCs w:val="24"/>
+              </w:rPr>
+              <w:t>Lower</w:t>
+            </w:r>
+            <w:proofErr w:type="spellEnd"/>
+            <w:r>
+              <w:rPr>
+                <w:sz w:val="24"/>
+                <w:szCs w:val="24"/>
+              </w:rPr>
+              <w:t xml:space="preserve"> </w:t>
+            </w:r>
+            <w:proofErr w:type="spellStart"/>
+            <w:r>
+              <w:rPr>
+                <w:sz w:val="24"/>
+                <w:szCs w:val="24"/>
+              </w:rPr>
+              <w:t>Case</w:t>
+            </w:r>
+            <w:proofErr w:type="spellEnd"/>
+            <w:r>
+              <w:rPr>
+                <w:sz w:val="24"/>
+                <w:szCs w:val="24"/>
+              </w:rPr>
+              <w:t xml:space="preserve"> </w:t>
+            </w:r>
+            <w:proofErr w:type="spellStart"/>
+            <w:r>
+              <w:rPr>
+                <w:sz w:val="24"/>
+                <w:szCs w:val="24"/>
+              </w:rPr>
+              <w:t>Normal</w:t>
+            </w:r>
+            <w:proofErr w:type="spellEnd"/>
+            <w:r>
+              <w:rPr>
+                <w:sz w:val="24"/>
+                <w:szCs w:val="24"/>
+              </w:rPr>
+              <w:t xml:space="preserve">, </w:t>
+            </w:r>
+            <w:proofErr w:type="spellStart"/>
+            <w:r>
+              <w:rPr>
+                <w:sz w:val="24"/>
+                <w:szCs w:val="24"/>
+              </w:rPr>
+              <w:t>Glitching</w:t>
+            </w:r>
+            <w:proofErr w:type="spellEnd"/>
           </w:p>
         </w:tc>
       </w:tr>
@@ -1052,6 +1498,7 @@
                 <w:lang w:val="en-US"/>
               </w:rPr>
             </w:pPr>
+            <w:proofErr w:type="spellStart"/>
             <w:r>
               <w:rPr>
                 <w:i/>
@@ -1059,8 +1506,29 @@
                 <w:sz w:val="24"/>
                 <w:szCs w:val="24"/>
               </w:rPr>
-              <w:t>System Performance</w:t>
-            </w:r>
+              <w:t>System</w:t>
+            </w:r>
+            <w:proofErr w:type="spellEnd"/>
+            <w:r>
+              <w:rPr>
+                <w:i/>
+                <w:iCs/>
+                <w:sz w:val="24"/>
+                <w:szCs w:val="24"/>
+              </w:rPr>
+              <w:t xml:space="preserve"> </w:t>
+            </w:r>
+            <w:proofErr w:type="spellStart"/>
+            <w:r>
+              <w:rPr>
+                <w:i/>
+                <w:iCs/>
+                <w:sz w:val="24"/>
+                <w:szCs w:val="24"/>
+              </w:rPr>
+              <w:t>Performance</w:t>
+            </w:r>
+            <w:proofErr w:type="spellEnd"/>
           </w:p>
         </w:tc>
         <w:tc>
@@ -1079,12 +1547,197 @@
                 <w:lang w:val="en-US"/>
               </w:rPr>
             </w:pPr>
-            <w:r>
-              <w:rPr>
-                <w:sz w:val="24"/>
-                <w:szCs w:val="24"/>
-              </w:rPr>
-              <w:t>The client's system performance, measured as their subjective experience of working with the system.</w:t>
+            <w:proofErr w:type="spellStart"/>
+            <w:r>
+              <w:rPr>
+                <w:sz w:val="24"/>
+                <w:szCs w:val="24"/>
+              </w:rPr>
+              <w:t>The</w:t>
+            </w:r>
+            <w:proofErr w:type="spellEnd"/>
+            <w:r>
+              <w:rPr>
+                <w:sz w:val="24"/>
+                <w:szCs w:val="24"/>
+              </w:rPr>
+              <w:t xml:space="preserve"> </w:t>
+            </w:r>
+            <w:proofErr w:type="spellStart"/>
+            <w:r>
+              <w:rPr>
+                <w:sz w:val="24"/>
+                <w:szCs w:val="24"/>
+              </w:rPr>
+              <w:t>client's</w:t>
+            </w:r>
+            <w:proofErr w:type="spellEnd"/>
+            <w:r>
+              <w:rPr>
+                <w:sz w:val="24"/>
+                <w:szCs w:val="24"/>
+              </w:rPr>
+              <w:t xml:space="preserve"> </w:t>
+            </w:r>
+            <w:proofErr w:type="spellStart"/>
+            <w:r>
+              <w:rPr>
+                <w:sz w:val="24"/>
+                <w:szCs w:val="24"/>
+              </w:rPr>
+              <w:t>system</w:t>
+            </w:r>
+            <w:proofErr w:type="spellEnd"/>
+            <w:r>
+              <w:rPr>
+                <w:sz w:val="24"/>
+                <w:szCs w:val="24"/>
+              </w:rPr>
+              <w:t xml:space="preserve"> </w:t>
+            </w:r>
+            <w:proofErr w:type="spellStart"/>
+            <w:r>
+              <w:rPr>
+                <w:sz w:val="24"/>
+                <w:szCs w:val="24"/>
+              </w:rPr>
+              <w:t>performance</w:t>
+            </w:r>
+            <w:proofErr w:type="spellEnd"/>
+            <w:r>
+              <w:rPr>
+                <w:sz w:val="24"/>
+                <w:szCs w:val="24"/>
+              </w:rPr>
+              <w:t xml:space="preserve">, </w:t>
+            </w:r>
+            <w:proofErr w:type="spellStart"/>
+            <w:r>
+              <w:rPr>
+                <w:sz w:val="24"/>
+                <w:szCs w:val="24"/>
+              </w:rPr>
+              <w:t>measured</w:t>
+            </w:r>
+            <w:proofErr w:type="spellEnd"/>
+            <w:r>
+              <w:rPr>
+                <w:sz w:val="24"/>
+                <w:szCs w:val="24"/>
+              </w:rPr>
+              <w:t xml:space="preserve"> as </w:t>
+            </w:r>
+            <w:proofErr w:type="spellStart"/>
+            <w:r>
+              <w:rPr>
+                <w:sz w:val="24"/>
+                <w:szCs w:val="24"/>
+              </w:rPr>
+              <w:t>their</w:t>
+            </w:r>
+            <w:proofErr w:type="spellEnd"/>
+            <w:r>
+              <w:rPr>
+                <w:sz w:val="24"/>
+                <w:szCs w:val="24"/>
+              </w:rPr>
+              <w:t xml:space="preserve"> </w:t>
+            </w:r>
+            <w:proofErr w:type="spellStart"/>
+            <w:r>
+              <w:rPr>
+                <w:sz w:val="24"/>
+                <w:szCs w:val="24"/>
+              </w:rPr>
+              <w:t>subjective</w:t>
+            </w:r>
+            <w:proofErr w:type="spellEnd"/>
+            <w:r>
+              <w:rPr>
+                <w:sz w:val="24"/>
+                <w:szCs w:val="24"/>
+              </w:rPr>
+              <w:t xml:space="preserve"> </w:t>
+            </w:r>
+            <w:proofErr w:type="spellStart"/>
+            <w:r>
+              <w:rPr>
+                <w:sz w:val="24"/>
+                <w:szCs w:val="24"/>
+              </w:rPr>
+              <w:t>experience</w:t>
+            </w:r>
+            <w:proofErr w:type="spellEnd"/>
+            <w:r>
+              <w:rPr>
+                <w:sz w:val="24"/>
+                <w:szCs w:val="24"/>
+              </w:rPr>
+              <w:t xml:space="preserve"> </w:t>
+            </w:r>
+            <w:proofErr w:type="spellStart"/>
+            <w:r>
+              <w:rPr>
+                <w:sz w:val="24"/>
+                <w:szCs w:val="24"/>
+              </w:rPr>
+              <w:t>of</w:t>
+            </w:r>
+            <w:proofErr w:type="spellEnd"/>
+            <w:r>
+              <w:rPr>
+                <w:sz w:val="24"/>
+                <w:szCs w:val="24"/>
+              </w:rPr>
+              <w:t xml:space="preserve"> </w:t>
+            </w:r>
+            <w:proofErr w:type="spellStart"/>
+            <w:r>
+              <w:rPr>
+                <w:sz w:val="24"/>
+                <w:szCs w:val="24"/>
+              </w:rPr>
+              <w:t>working</w:t>
+            </w:r>
+            <w:proofErr w:type="spellEnd"/>
+            <w:r>
+              <w:rPr>
+                <w:sz w:val="24"/>
+                <w:szCs w:val="24"/>
+              </w:rPr>
+              <w:t xml:space="preserve"> with </w:t>
+            </w:r>
+            <w:proofErr w:type="spellStart"/>
+            <w:r>
+              <w:rPr>
+                <w:sz w:val="24"/>
+                <w:szCs w:val="24"/>
+              </w:rPr>
+              <w:t>the</w:t>
+            </w:r>
+            <w:proofErr w:type="spellEnd"/>
+            <w:r>
+              <w:rPr>
+                <w:sz w:val="24"/>
+                <w:szCs w:val="24"/>
+              </w:rPr>
+              <w:t xml:space="preserve"> </w:t>
+            </w:r>
+            <w:proofErr w:type="spellStart"/>
+            <w:r>
+              <w:rPr>
+                <w:sz w:val="24"/>
+                <w:szCs w:val="24"/>
+              </w:rPr>
+              <w:t>system</w:t>
+            </w:r>
+            <w:proofErr w:type="spellEnd"/>
+            <w:r>
+              <w:rPr>
+                <w:sz w:val="24"/>
+                <w:szCs w:val="24"/>
+              </w:rPr>
+              <w:t>.</w:t>
             </w:r>
           </w:p>
         </w:tc>
@@ -1104,6 +1757,7 @@
                 <w:lang w:val="en-US"/>
               </w:rPr>
             </w:pPr>
+            <w:proofErr w:type="spellStart"/>
             <w:r>
               <w:rPr>
                 <w:sz w:val="24"/>
@@ -1111,18 +1765,20 @@
               </w:rPr>
               <w:t>Stable</w:t>
             </w:r>
-          </w:p>
-          <w:p>
-            <w:pPr>
-              <w:pStyle w:val="P"/>
-              <w:ind w:firstLine="0"/>
-              <w:jc w:val="center"/>
-              <w:rPr>
-                <w:sz w:val="24"/>
-                <w:szCs w:val="24"/>
-                <w:lang w:val="en-US"/>
-              </w:rPr>
-            </w:pPr>
+            <w:proofErr w:type="spellEnd"/>
+          </w:p>
+          <w:p>
+            <w:pPr>
+              <w:pStyle w:val="P"/>
+              <w:ind w:firstLine="0"/>
+              <w:jc w:val="center"/>
+              <w:rPr>
+                <w:sz w:val="24"/>
+                <w:szCs w:val="24"/>
+                <w:lang w:val="en-US"/>
+              </w:rPr>
+            </w:pPr>
+            <w:proofErr w:type="spellStart"/>
             <w:r>
               <w:rPr>
                 <w:sz w:val="24"/>
@@ -1130,6 +1786,7 @@
               </w:rPr>
               <w:t>Freezing</w:t>
             </w:r>
+            <w:proofErr w:type="spellEnd"/>
           </w:p>
         </w:tc>
         <w:tc>
@@ -1170,6 +1827,7 @@
                 <w:lang w:val="en-US"/>
               </w:rPr>
             </w:pPr>
+            <w:proofErr w:type="spellStart"/>
             <w:r>
               <w:rPr>
                 <w:i/>
@@ -1179,6 +1837,7 @@
               </w:rPr>
               <w:t>Stable</w:t>
             </w:r>
+            <w:proofErr w:type="spellEnd"/>
           </w:p>
         </w:tc>
         <w:tc>
@@ -1197,13 +1856,127 @@
                 <w:lang w:val="en-US"/>
               </w:rPr>
             </w:pPr>
-            <w:r>
-              <w:rPr>
-                <w:sz w:val="24"/>
-                <w:szCs w:val="24"/>
-              </w:rPr>
-              <w:t>System performance that seems stable to the user</w:t>
-            </w:r>
+            <w:proofErr w:type="spellStart"/>
+            <w:r>
+              <w:rPr>
+                <w:sz w:val="24"/>
+                <w:szCs w:val="24"/>
+              </w:rPr>
+              <w:t>System</w:t>
+            </w:r>
+            <w:proofErr w:type="spellEnd"/>
+            <w:r>
+              <w:rPr>
+                <w:sz w:val="24"/>
+                <w:szCs w:val="24"/>
+              </w:rPr>
+              <w:t xml:space="preserve"> </w:t>
+            </w:r>
+            <w:proofErr w:type="spellStart"/>
+            <w:r>
+              <w:rPr>
+                <w:sz w:val="24"/>
+                <w:szCs w:val="24"/>
+              </w:rPr>
+              <w:t>performance</w:t>
+            </w:r>
+            <w:proofErr w:type="spellEnd"/>
+            <w:r>
+              <w:rPr>
+                <w:sz w:val="24"/>
+                <w:szCs w:val="24"/>
+              </w:rPr>
+              <w:t xml:space="preserve"> </w:t>
+            </w:r>
+            <w:proofErr w:type="spellStart"/>
+            <w:r>
+              <w:rPr>
+                <w:sz w:val="24"/>
+                <w:szCs w:val="24"/>
+              </w:rPr>
+              <w:t>that</w:t>
+            </w:r>
+            <w:proofErr w:type="spellEnd"/>
+            <w:r>
+              <w:rPr>
+                <w:sz w:val="24"/>
+                <w:szCs w:val="24"/>
+              </w:rPr>
+              <w:t xml:space="preserve"> </w:t>
+            </w:r>
+            <w:proofErr w:type="spellStart"/>
+            <w:r>
+              <w:rPr>
+                <w:sz w:val="24"/>
+                <w:szCs w:val="24"/>
+              </w:rPr>
+              <w:t>seems</w:t>
+            </w:r>
+            <w:proofErr w:type="spellEnd"/>
+            <w:r>
+              <w:rPr>
+                <w:sz w:val="24"/>
+                <w:szCs w:val="24"/>
+              </w:rPr>
+              <w:t xml:space="preserve"> </w:t>
+            </w:r>
+            <w:proofErr w:type="spellStart"/>
+            <w:r>
+              <w:rPr>
+                <w:sz w:val="24"/>
+                <w:szCs w:val="24"/>
+              </w:rPr>
+              <w:t>stable</w:t>
+            </w:r>
+            <w:proofErr w:type="spellEnd"/>
+            <w:r>
+              <w:rPr>
+                <w:sz w:val="24"/>
+                <w:szCs w:val="24"/>
+              </w:rPr>
+              <w:t xml:space="preserve"> </w:t>
+            </w:r>
+            <w:proofErr w:type="spellStart"/>
+            <w:r>
+              <w:rPr>
+                <w:sz w:val="24"/>
+                <w:szCs w:val="24"/>
+              </w:rPr>
+              <w:t>to</w:t>
+            </w:r>
+            <w:proofErr w:type="spellEnd"/>
+            <w:r>
+              <w:rPr>
+                <w:sz w:val="24"/>
+                <w:szCs w:val="24"/>
+              </w:rPr>
+              <w:t xml:space="preserve"> </w:t>
+            </w:r>
+            <w:proofErr w:type="spellStart"/>
+            <w:r>
+              <w:rPr>
+                <w:sz w:val="24"/>
+                <w:szCs w:val="24"/>
+              </w:rPr>
+              <w:t>the</w:t>
+            </w:r>
+            <w:proofErr w:type="spellEnd"/>
+            <w:r>
+              <w:rPr>
+                <w:sz w:val="24"/>
+                <w:szCs w:val="24"/>
+              </w:rPr>
+              <w:t xml:space="preserve"> </w:t>
+            </w:r>
+            <w:proofErr w:type="spellStart"/>
+            <w:r>
+              <w:rPr>
+                <w:sz w:val="24"/>
+                <w:szCs w:val="24"/>
+              </w:rPr>
+              <w:t>user</w:t>
+            </w:r>
+            <w:proofErr w:type="spellEnd"/>
           </w:p>
         </w:tc>
         <w:tc>
@@ -1262,6 +2035,7 @@
                 <w:lang w:val="en-US"/>
               </w:rPr>
             </w:pPr>
+            <w:proofErr w:type="spellStart"/>
             <w:r>
               <w:rPr>
                 <w:i/>
@@ -1271,6 +2045,7 @@
               </w:rPr>
               <w:t>Freezing</w:t>
             </w:r>
+            <w:proofErr w:type="spellEnd"/>
           </w:p>
         </w:tc>
         <w:tc>
@@ -1289,13 +2064,175 @@
                 <w:lang w:val="en-US"/>
               </w:rPr>
             </w:pPr>
-            <w:r>
-              <w:rPr>
-                <w:sz w:val="24"/>
-                <w:szCs w:val="24"/>
-              </w:rPr>
-              <w:t>System performance that works unstable - with freezing, be it constant or periodic</w:t>
-            </w:r>
+            <w:proofErr w:type="spellStart"/>
+            <w:r>
+              <w:rPr>
+                <w:sz w:val="24"/>
+                <w:szCs w:val="24"/>
+              </w:rPr>
+              <w:t>System</w:t>
+            </w:r>
+            <w:proofErr w:type="spellEnd"/>
+            <w:r>
+              <w:rPr>
+                <w:sz w:val="24"/>
+                <w:szCs w:val="24"/>
+              </w:rPr>
+              <w:t xml:space="preserve"> </w:t>
+            </w:r>
+            <w:proofErr w:type="spellStart"/>
+            <w:r>
+              <w:rPr>
+                <w:sz w:val="24"/>
+                <w:szCs w:val="24"/>
+              </w:rPr>
+              <w:t>performance</w:t>
+            </w:r>
+            <w:proofErr w:type="spellEnd"/>
+            <w:r>
+              <w:rPr>
+                <w:sz w:val="24"/>
+                <w:szCs w:val="24"/>
+              </w:rPr>
+              <w:t xml:space="preserve"> </w:t>
+            </w:r>
+            <w:proofErr w:type="spellStart"/>
+            <w:r>
+              <w:rPr>
+                <w:sz w:val="24"/>
+                <w:szCs w:val="24"/>
+              </w:rPr>
+              <w:t>that</w:t>
+            </w:r>
+            <w:proofErr w:type="spellEnd"/>
+            <w:r>
+              <w:rPr>
+                <w:sz w:val="24"/>
+                <w:szCs w:val="24"/>
+              </w:rPr>
+              <w:t xml:space="preserve"> </w:t>
+            </w:r>
+            <w:proofErr w:type="spellStart"/>
+            <w:r>
+              <w:rPr>
+                <w:sz w:val="24"/>
+                <w:szCs w:val="24"/>
+              </w:rPr>
+              <w:t>works</w:t>
+            </w:r>
+            <w:proofErr w:type="spellEnd"/>
+            <w:r>
+              <w:rPr>
+                <w:sz w:val="24"/>
+                <w:szCs w:val="24"/>
+              </w:rPr>
+              <w:t xml:space="preserve"> </w:t>
+            </w:r>
+            <w:proofErr w:type="spellStart"/>
+            <w:r>
+              <w:rPr>
+                <w:sz w:val="24"/>
+                <w:szCs w:val="24"/>
+              </w:rPr>
+              <w:t>unstable</w:t>
+            </w:r>
+            <w:proofErr w:type="spellEnd"/>
+            <w:r>
+              <w:rPr>
+                <w:sz w:val="24"/>
+                <w:szCs w:val="24"/>
+              </w:rPr>
+              <w:t xml:space="preserve"> - with </w:t>
+            </w:r>
+            <w:proofErr w:type="spellStart"/>
+            <w:r>
+              <w:rPr>
+                <w:sz w:val="24"/>
+                <w:szCs w:val="24"/>
+              </w:rPr>
+              <w:t>freezing</w:t>
+            </w:r>
+            <w:proofErr w:type="spellEnd"/>
+            <w:r>
+              <w:rPr>
+                <w:sz w:val="24"/>
+                <w:szCs w:val="24"/>
+              </w:rPr>
+              <w:t xml:space="preserve">, </w:t>
+            </w:r>
+            <w:proofErr w:type="spellStart"/>
+            <w:r>
+              <w:rPr>
+                <w:sz w:val="24"/>
+                <w:szCs w:val="24"/>
+              </w:rPr>
+              <w:t>be</w:t>
+            </w:r>
+            <w:proofErr w:type="spellEnd"/>
+            <w:r>
+              <w:rPr>
+                <w:sz w:val="24"/>
+                <w:szCs w:val="24"/>
+              </w:rPr>
+              <w:t xml:space="preserve"> </w:t>
+            </w:r>
+            <w:proofErr w:type="spellStart"/>
+            <w:r>
+              <w:rPr>
+                <w:sz w:val="24"/>
+                <w:szCs w:val="24"/>
+              </w:rPr>
+              <w:t>it</w:t>
+            </w:r>
+            <w:proofErr w:type="spellEnd"/>
+            <w:r>
+              <w:rPr>
+                <w:sz w:val="24"/>
+                <w:szCs w:val="24"/>
+              </w:rPr>
+              <w:t xml:space="preserve"> </w:t>
+            </w:r>
+            <w:proofErr w:type="spellStart"/>
+            <w:r>
+              <w:rPr>
+                <w:sz w:val="24"/>
+                <w:szCs w:val="24"/>
+              </w:rPr>
+              <w:t>constant</w:t>
+            </w:r>
+            <w:proofErr w:type="spellEnd"/>
+            <w:r>
+              <w:rPr>
+                <w:sz w:val="24"/>
+                <w:szCs w:val="24"/>
+              </w:rPr>
+              <w:t xml:space="preserve"> </w:t>
+            </w:r>
+            <w:proofErr w:type="spellStart"/>
+            <w:r>
+              <w:rPr>
+                <w:sz w:val="24"/>
+                <w:szCs w:val="24"/>
+              </w:rPr>
+              <w:t>or</w:t>
+            </w:r>
+            <w:proofErr w:type="spellEnd"/>
+            <w:r>
+              <w:rPr>
+                <w:sz w:val="24"/>
+                <w:szCs w:val="24"/>
+              </w:rPr>
+              <w:t xml:space="preserve"> </w:t>
+            </w:r>
+            <w:proofErr w:type="spellStart"/>
+            <w:r>
+              <w:rPr>
+                <w:sz w:val="24"/>
+                <w:szCs w:val="24"/>
+              </w:rPr>
+              <w:t>periodic</w:t>
+            </w:r>
+            <w:proofErr w:type="spellEnd"/>
           </w:p>
         </w:tc>
         <w:tc>
@@ -1354,6 +2291,7 @@
                 <w:lang w:val="en-US"/>
               </w:rPr>
             </w:pPr>
+            <w:proofErr w:type="spellStart"/>
             <w:r>
               <w:rPr>
                 <w:i/>
@@ -1361,8 +2299,29 @@
                 <w:sz w:val="24"/>
                 <w:szCs w:val="24"/>
               </w:rPr>
-              <w:t>Noise Location</w:t>
-            </w:r>
+              <w:t>Noise</w:t>
+            </w:r>
+            <w:proofErr w:type="spellEnd"/>
+            <w:r>
+              <w:rPr>
+                <w:i/>
+                <w:iCs/>
+                <w:sz w:val="24"/>
+                <w:szCs w:val="24"/>
+              </w:rPr>
+              <w:t xml:space="preserve"> </w:t>
+            </w:r>
+            <w:proofErr w:type="spellStart"/>
+            <w:r>
+              <w:rPr>
+                <w:i/>
+                <w:iCs/>
+                <w:sz w:val="24"/>
+                <w:szCs w:val="24"/>
+              </w:rPr>
+              <w:t>Location</w:t>
+            </w:r>
+            <w:proofErr w:type="spellEnd"/>
           </w:p>
         </w:tc>
         <w:tc>
@@ -1381,12 +2340,197 @@
                 <w:lang w:val="en-US"/>
               </w:rPr>
             </w:pPr>
-            <w:r>
-              <w:rPr>
-                <w:sz w:val="24"/>
-                <w:szCs w:val="24"/>
-              </w:rPr>
-              <w:t>The location of the noise that the user hears in the system.</w:t>
+            <w:proofErr w:type="spellStart"/>
+            <w:r>
+              <w:rPr>
+                <w:sz w:val="24"/>
+                <w:szCs w:val="24"/>
+              </w:rPr>
+              <w:t>The</w:t>
+            </w:r>
+            <w:proofErr w:type="spellEnd"/>
+            <w:r>
+              <w:rPr>
+                <w:sz w:val="24"/>
+                <w:szCs w:val="24"/>
+              </w:rPr>
+              <w:t xml:space="preserve"> </w:t>
+            </w:r>
+            <w:proofErr w:type="spellStart"/>
+            <w:r>
+              <w:rPr>
+                <w:sz w:val="24"/>
+                <w:szCs w:val="24"/>
+              </w:rPr>
+              <w:t>location</w:t>
+            </w:r>
+            <w:proofErr w:type="spellEnd"/>
+            <w:r>
+              <w:rPr>
+                <w:sz w:val="24"/>
+                <w:szCs w:val="24"/>
+              </w:rPr>
+              <w:t xml:space="preserve"> </w:t>
+            </w:r>
+            <w:proofErr w:type="spellStart"/>
+            <w:r>
+              <w:rPr>
+                <w:sz w:val="24"/>
+                <w:szCs w:val="24"/>
+              </w:rPr>
+              <w:t>of</w:t>
+            </w:r>
+            <w:proofErr w:type="spellEnd"/>
+            <w:r>
+              <w:rPr>
+                <w:sz w:val="24"/>
+                <w:szCs w:val="24"/>
+              </w:rPr>
+              <w:t xml:space="preserve"> </w:t>
+            </w:r>
+            <w:proofErr w:type="spellStart"/>
+            <w:r>
+              <w:rPr>
+                <w:sz w:val="24"/>
+                <w:szCs w:val="24"/>
+              </w:rPr>
+              <w:t>the</w:t>
+            </w:r>
+            <w:proofErr w:type="spellEnd"/>
+            <w:r>
+              <w:rPr>
+                <w:sz w:val="24"/>
+                <w:szCs w:val="24"/>
+              </w:rPr>
+              <w:t xml:space="preserve"> </w:t>
+            </w:r>
+            <w:proofErr w:type="spellStart"/>
+            <w:r>
+              <w:rPr>
+                <w:sz w:val="24"/>
+                <w:szCs w:val="24"/>
+              </w:rPr>
+              <w:t>noise</w:t>
+            </w:r>
+            <w:proofErr w:type="spellEnd"/>
+            <w:r>
+              <w:rPr>
+                <w:sz w:val="24"/>
+                <w:szCs w:val="24"/>
+              </w:rPr>
+              <w:t xml:space="preserve"> </w:t>
+            </w:r>
+            <w:proofErr w:type="spellStart"/>
+            <w:r>
+              <w:rPr>
+                <w:sz w:val="24"/>
+                <w:szCs w:val="24"/>
+              </w:rPr>
+              <w:t>that</w:t>
+            </w:r>
+            <w:proofErr w:type="spellEnd"/>
+            <w:r>
+              <w:rPr>
+                <w:sz w:val="24"/>
+                <w:szCs w:val="24"/>
+              </w:rPr>
+              <w:t xml:space="preserve"> </w:t>
+            </w:r>
+            <w:proofErr w:type="spellStart"/>
+            <w:r>
+              <w:rPr>
+                <w:sz w:val="24"/>
+                <w:szCs w:val="24"/>
+              </w:rPr>
+              <w:t>the</w:t>
+            </w:r>
+            <w:proofErr w:type="spellEnd"/>
+            <w:r>
+              <w:rPr>
+                <w:sz w:val="24"/>
+                <w:szCs w:val="24"/>
+              </w:rPr>
+              <w:t xml:space="preserve"> </w:t>
+            </w:r>
+            <w:proofErr w:type="spellStart"/>
+            <w:r>
+              <w:rPr>
+                <w:sz w:val="24"/>
+                <w:szCs w:val="24"/>
+              </w:rPr>
+              <w:t>user</w:t>
+            </w:r>
+            <w:proofErr w:type="spellEnd"/>
+            <w:r>
+              <w:rPr>
+                <w:sz w:val="24"/>
+                <w:szCs w:val="24"/>
+              </w:rPr>
+              <w:t xml:space="preserve"> </w:t>
+            </w:r>
+            <w:proofErr w:type="spellStart"/>
+            <w:r>
+              <w:rPr>
+                <w:sz w:val="24"/>
+                <w:szCs w:val="24"/>
+              </w:rPr>
+              <w:t>hears</w:t>
+            </w:r>
+            <w:proofErr w:type="spellEnd"/>
+            <w:r>
+              <w:rPr>
+                <w:sz w:val="24"/>
+                <w:szCs w:val="24"/>
+              </w:rPr>
+              <w:t xml:space="preserve"> </w:t>
+            </w:r>
+            <w:proofErr w:type="spellStart"/>
+            <w:r>
+              <w:rPr>
+                <w:sz w:val="24"/>
+                <w:szCs w:val="24"/>
+              </w:rPr>
+              <w:t>in</w:t>
+            </w:r>
+            <w:proofErr w:type="spellEnd"/>
+            <w:r>
+              <w:rPr>
+                <w:sz w:val="24"/>
+                <w:szCs w:val="24"/>
+              </w:rPr>
+              <w:t xml:space="preserve"> </w:t>
+            </w:r>
+            <w:proofErr w:type="spellStart"/>
+            <w:r>
+              <w:rPr>
+                <w:sz w:val="24"/>
+                <w:szCs w:val="24"/>
+              </w:rPr>
+              <w:t>the</w:t>
+            </w:r>
+            <w:proofErr w:type="spellEnd"/>
+            <w:r>
+              <w:rPr>
+                <w:sz w:val="24"/>
+                <w:szCs w:val="24"/>
+              </w:rPr>
+              <w:t xml:space="preserve"> </w:t>
+            </w:r>
+            <w:proofErr w:type="spellStart"/>
+            <w:r>
+              <w:rPr>
+                <w:sz w:val="24"/>
+                <w:szCs w:val="24"/>
+              </w:rPr>
+              <w:t>system</w:t>
+            </w:r>
+            <w:proofErr w:type="spellEnd"/>
+            <w:r>
+              <w:rPr>
+                <w:sz w:val="24"/>
+                <w:szCs w:val="24"/>
+              </w:rPr>
+              <w:t>.</w:t>
             </w:r>
           </w:p>
         </w:tc>
@@ -1406,32 +2550,68 @@
                 <w:lang w:val="en-US"/>
               </w:rPr>
             </w:pPr>
-            <w:r>
-              <w:rPr>
-                <w:sz w:val="24"/>
-                <w:szCs w:val="24"/>
-              </w:rPr>
-              <w:t>Upper Case</w:t>
-            </w:r>
-          </w:p>
-          <w:p>
-            <w:pPr>
-              <w:pStyle w:val="P"/>
-              <w:ind w:firstLine="0"/>
-              <w:jc w:val="center"/>
-              <w:rPr>
-                <w:sz w:val="24"/>
-                <w:szCs w:val="24"/>
-                <w:lang w:val="en-US"/>
-              </w:rPr>
-            </w:pPr>
-            <w:r>
-              <w:rPr>
-                <w:sz w:val="24"/>
-                <w:szCs w:val="24"/>
-              </w:rPr>
-              <w:t>Lower Case</w:t>
-            </w:r>
+            <w:proofErr w:type="spellStart"/>
+            <w:r>
+              <w:rPr>
+                <w:sz w:val="24"/>
+                <w:szCs w:val="24"/>
+              </w:rPr>
+              <w:t>Upper</w:t>
+            </w:r>
+            <w:proofErr w:type="spellEnd"/>
+            <w:r>
+              <w:rPr>
+                <w:sz w:val="24"/>
+                <w:szCs w:val="24"/>
+              </w:rPr>
+              <w:t xml:space="preserve"> </w:t>
+            </w:r>
+            <w:proofErr w:type="spellStart"/>
+            <w:r>
+              <w:rPr>
+                <w:sz w:val="24"/>
+                <w:szCs w:val="24"/>
+              </w:rPr>
+              <w:t>Case</w:t>
+            </w:r>
+            <w:proofErr w:type="spellEnd"/>
+          </w:p>
+          <w:p>
+            <w:pPr>
+              <w:pStyle w:val="P"/>
+              <w:ind w:firstLine="0"/>
+              <w:jc w:val="center"/>
+              <w:rPr>
+                <w:sz w:val="24"/>
+                <w:szCs w:val="24"/>
+                <w:lang w:val="en-US"/>
+              </w:rPr>
+            </w:pPr>
+            <w:proofErr w:type="spellStart"/>
+            <w:r>
+              <w:rPr>
+                <w:sz w:val="24"/>
+                <w:szCs w:val="24"/>
+              </w:rPr>
+              <w:t>Lower</w:t>
+            </w:r>
+            <w:proofErr w:type="spellEnd"/>
+            <w:r>
+              <w:rPr>
+                <w:sz w:val="24"/>
+                <w:szCs w:val="24"/>
+              </w:rPr>
+              <w:t xml:space="preserve"> </w:t>
+            </w:r>
+            <w:proofErr w:type="spellStart"/>
+            <w:r>
+              <w:rPr>
+                <w:sz w:val="24"/>
+                <w:szCs w:val="24"/>
+              </w:rPr>
+              <w:t>Case</w:t>
+            </w:r>
+            <w:proofErr w:type="spellEnd"/>
           </w:p>
         </w:tc>
         <w:tc>
@@ -1472,6 +2652,7 @@
                 <w:lang w:val="en-US"/>
               </w:rPr>
             </w:pPr>
+            <w:proofErr w:type="spellStart"/>
             <w:r>
               <w:rPr>
                 <w:i/>
@@ -1479,8 +2660,29 @@
                 <w:sz w:val="24"/>
                 <w:szCs w:val="24"/>
               </w:rPr>
-              <w:t>Upper Case</w:t>
-            </w:r>
+              <w:t>Upper</w:t>
+            </w:r>
+            <w:proofErr w:type="spellEnd"/>
+            <w:r>
+              <w:rPr>
+                <w:i/>
+                <w:iCs/>
+                <w:sz w:val="24"/>
+                <w:szCs w:val="24"/>
+              </w:rPr>
+              <w:t xml:space="preserve"> </w:t>
+            </w:r>
+            <w:proofErr w:type="spellStart"/>
+            <w:r>
+              <w:rPr>
+                <w:i/>
+                <w:iCs/>
+                <w:sz w:val="24"/>
+                <w:szCs w:val="24"/>
+              </w:rPr>
+              <w:t>Case</w:t>
+            </w:r>
+            <w:proofErr w:type="spellEnd"/>
           </w:p>
         </w:tc>
         <w:tc>
@@ -1499,13 +2701,191 @@
                 <w:lang w:val="en-US"/>
               </w:rPr>
             </w:pPr>
-            <w:r>
-              <w:rPr>
-                <w:sz w:val="24"/>
-                <w:szCs w:val="24"/>
-              </w:rPr>
-              <w:t>Strange noise that comes from somewhere around the upper part of computer case</w:t>
-            </w:r>
+            <w:proofErr w:type="spellStart"/>
+            <w:r>
+              <w:rPr>
+                <w:sz w:val="24"/>
+                <w:szCs w:val="24"/>
+              </w:rPr>
+              <w:t>Strange</w:t>
+            </w:r>
+            <w:proofErr w:type="spellEnd"/>
+            <w:r>
+              <w:rPr>
+                <w:sz w:val="24"/>
+                <w:szCs w:val="24"/>
+              </w:rPr>
+              <w:t xml:space="preserve"> </w:t>
+            </w:r>
+            <w:proofErr w:type="spellStart"/>
+            <w:r>
+              <w:rPr>
+                <w:sz w:val="24"/>
+                <w:szCs w:val="24"/>
+              </w:rPr>
+              <w:t>noise</w:t>
+            </w:r>
+            <w:proofErr w:type="spellEnd"/>
+            <w:r>
+              <w:rPr>
+                <w:sz w:val="24"/>
+                <w:szCs w:val="24"/>
+              </w:rPr>
+              <w:t xml:space="preserve"> </w:t>
+            </w:r>
+            <w:proofErr w:type="spellStart"/>
+            <w:r>
+              <w:rPr>
+                <w:sz w:val="24"/>
+                <w:szCs w:val="24"/>
+              </w:rPr>
+              <w:t>that</w:t>
+            </w:r>
+            <w:proofErr w:type="spellEnd"/>
+            <w:r>
+              <w:rPr>
+                <w:sz w:val="24"/>
+                <w:szCs w:val="24"/>
+              </w:rPr>
+              <w:t xml:space="preserve"> </w:t>
+            </w:r>
+            <w:proofErr w:type="spellStart"/>
+            <w:r>
+              <w:rPr>
+                <w:sz w:val="24"/>
+                <w:szCs w:val="24"/>
+              </w:rPr>
+              <w:t>comes</w:t>
+            </w:r>
+            <w:proofErr w:type="spellEnd"/>
+            <w:r>
+              <w:rPr>
+                <w:sz w:val="24"/>
+                <w:szCs w:val="24"/>
+              </w:rPr>
+              <w:t xml:space="preserve"> from </w:t>
+            </w:r>
+            <w:proofErr w:type="spellStart"/>
+            <w:r>
+              <w:rPr>
+                <w:sz w:val="24"/>
+                <w:szCs w:val="24"/>
+              </w:rPr>
+              <w:t>somewhere</w:t>
+            </w:r>
+            <w:proofErr w:type="spellEnd"/>
+            <w:r>
+              <w:rPr>
+                <w:sz w:val="24"/>
+                <w:szCs w:val="24"/>
+              </w:rPr>
+              <w:t xml:space="preserve"> </w:t>
+            </w:r>
+            <w:proofErr w:type="spellStart"/>
+            <w:r>
+              <w:rPr>
+                <w:sz w:val="24"/>
+                <w:szCs w:val="24"/>
+              </w:rPr>
+              <w:t>around</w:t>
+            </w:r>
+            <w:proofErr w:type="spellEnd"/>
+            <w:r>
+              <w:rPr>
+                <w:sz w:val="24"/>
+                <w:szCs w:val="24"/>
+              </w:rPr>
+              <w:t xml:space="preserve"> </w:t>
+            </w:r>
+            <w:proofErr w:type="spellStart"/>
+            <w:r>
+              <w:rPr>
+                <w:sz w:val="24"/>
+                <w:szCs w:val="24"/>
+              </w:rPr>
+              <w:t>the</w:t>
+            </w:r>
+            <w:proofErr w:type="spellEnd"/>
+            <w:r>
+              <w:rPr>
+                <w:sz w:val="24"/>
+                <w:szCs w:val="24"/>
+              </w:rPr>
+              <w:t xml:space="preserve"> </w:t>
+            </w:r>
+            <w:proofErr w:type="spellStart"/>
+            <w:r>
+              <w:rPr>
+                <w:sz w:val="24"/>
+                <w:szCs w:val="24"/>
+              </w:rPr>
+              <w:t>upper</w:t>
+            </w:r>
+            <w:proofErr w:type="spellEnd"/>
+            <w:r>
+              <w:rPr>
+                <w:sz w:val="24"/>
+                <w:szCs w:val="24"/>
+              </w:rPr>
+              <w:t xml:space="preserve"> </w:t>
+            </w:r>
+            <w:proofErr w:type="spellStart"/>
+            <w:r>
+              <w:rPr>
+                <w:sz w:val="24"/>
+                <w:szCs w:val="24"/>
+              </w:rPr>
+              <w:t>part</w:t>
+            </w:r>
+            <w:proofErr w:type="spellEnd"/>
+            <w:r>
+              <w:rPr>
+                <w:sz w:val="24"/>
+                <w:szCs w:val="24"/>
+              </w:rPr>
+              <w:t xml:space="preserve"> </w:t>
+            </w:r>
+            <w:proofErr w:type="spellStart"/>
+            <w:r>
+              <w:rPr>
+                <w:sz w:val="24"/>
+                <w:szCs w:val="24"/>
+              </w:rPr>
+              <w:t>of</w:t>
+            </w:r>
+            <w:proofErr w:type="spellEnd"/>
+            <w:r>
+              <w:rPr>
+                <w:sz w:val="24"/>
+                <w:szCs w:val="24"/>
+              </w:rPr>
+              <w:t xml:space="preserve"> </w:t>
+            </w:r>
+            <w:proofErr w:type="spellStart"/>
+            <w:r>
+              <w:rPr>
+                <w:sz w:val="24"/>
+                <w:szCs w:val="24"/>
+              </w:rPr>
+              <w:t>computer</w:t>
+            </w:r>
+            <w:proofErr w:type="spellEnd"/>
+            <w:r>
+              <w:rPr>
+                <w:sz w:val="24"/>
+                <w:szCs w:val="24"/>
+              </w:rPr>
+              <w:t xml:space="preserve"> </w:t>
+            </w:r>
+            <w:proofErr w:type="spellStart"/>
+            <w:r>
+              <w:rPr>
+                <w:sz w:val="24"/>
+                <w:szCs w:val="24"/>
+              </w:rPr>
+              <w:t>case</w:t>
+            </w:r>
+            <w:proofErr w:type="spellEnd"/>
           </w:p>
         </w:tc>
         <w:tc>
@@ -1564,6 +2944,7 @@
                 <w:lang w:val="en-US"/>
               </w:rPr>
             </w:pPr>
+            <w:proofErr w:type="spellStart"/>
             <w:r>
               <w:rPr>
                 <w:i/>
@@ -1571,8 +2952,29 @@
                 <w:sz w:val="24"/>
                 <w:szCs w:val="24"/>
               </w:rPr>
-              <w:t>Lower Case</w:t>
-            </w:r>
+              <w:t>Lower</w:t>
+            </w:r>
+            <w:proofErr w:type="spellEnd"/>
+            <w:r>
+              <w:rPr>
+                <w:i/>
+                <w:iCs/>
+                <w:sz w:val="24"/>
+                <w:szCs w:val="24"/>
+              </w:rPr>
+              <w:t xml:space="preserve"> </w:t>
+            </w:r>
+            <w:proofErr w:type="spellStart"/>
+            <w:r>
+              <w:rPr>
+                <w:i/>
+                <w:iCs/>
+                <w:sz w:val="24"/>
+                <w:szCs w:val="24"/>
+              </w:rPr>
+              <w:t>Case</w:t>
+            </w:r>
+            <w:proofErr w:type="spellEnd"/>
           </w:p>
         </w:tc>
         <w:tc>
@@ -1591,13 +2993,191 @@
                 <w:lang w:val="en-US"/>
               </w:rPr>
             </w:pPr>
-            <w:r>
-              <w:rPr>
-                <w:sz w:val="24"/>
-                <w:szCs w:val="24"/>
-              </w:rPr>
-              <w:t>Strange noise that comes from somewhere around the lower part of computer case</w:t>
-            </w:r>
+            <w:proofErr w:type="spellStart"/>
+            <w:r>
+              <w:rPr>
+                <w:sz w:val="24"/>
+                <w:szCs w:val="24"/>
+              </w:rPr>
+              <w:t>Strange</w:t>
+            </w:r>
+            <w:proofErr w:type="spellEnd"/>
+            <w:r>
+              <w:rPr>
+                <w:sz w:val="24"/>
+                <w:szCs w:val="24"/>
+              </w:rPr>
+              <w:t xml:space="preserve"> </w:t>
+            </w:r>
+            <w:proofErr w:type="spellStart"/>
+            <w:r>
+              <w:rPr>
+                <w:sz w:val="24"/>
+                <w:szCs w:val="24"/>
+              </w:rPr>
+              <w:t>noise</w:t>
+            </w:r>
+            <w:proofErr w:type="spellEnd"/>
+            <w:r>
+              <w:rPr>
+                <w:sz w:val="24"/>
+                <w:szCs w:val="24"/>
+              </w:rPr>
+              <w:t xml:space="preserve"> </w:t>
+            </w:r>
+            <w:proofErr w:type="spellStart"/>
+            <w:r>
+              <w:rPr>
+                <w:sz w:val="24"/>
+                <w:szCs w:val="24"/>
+              </w:rPr>
+              <w:t>that</w:t>
+            </w:r>
+            <w:proofErr w:type="spellEnd"/>
+            <w:r>
+              <w:rPr>
+                <w:sz w:val="24"/>
+                <w:szCs w:val="24"/>
+              </w:rPr>
+              <w:t xml:space="preserve"> </w:t>
+            </w:r>
+            <w:proofErr w:type="spellStart"/>
+            <w:r>
+              <w:rPr>
+                <w:sz w:val="24"/>
+                <w:szCs w:val="24"/>
+              </w:rPr>
+              <w:t>comes</w:t>
+            </w:r>
+            <w:proofErr w:type="spellEnd"/>
+            <w:r>
+              <w:rPr>
+                <w:sz w:val="24"/>
+                <w:szCs w:val="24"/>
+              </w:rPr>
+              <w:t xml:space="preserve"> from </w:t>
+            </w:r>
+            <w:proofErr w:type="spellStart"/>
+            <w:r>
+              <w:rPr>
+                <w:sz w:val="24"/>
+                <w:szCs w:val="24"/>
+              </w:rPr>
+              <w:t>somewhere</w:t>
+            </w:r>
+            <w:proofErr w:type="spellEnd"/>
+            <w:r>
+              <w:rPr>
+                <w:sz w:val="24"/>
+                <w:szCs w:val="24"/>
+              </w:rPr>
+              <w:t xml:space="preserve"> </w:t>
+            </w:r>
+            <w:proofErr w:type="spellStart"/>
+            <w:r>
+              <w:rPr>
+                <w:sz w:val="24"/>
+                <w:szCs w:val="24"/>
+              </w:rPr>
+              <w:t>around</w:t>
+            </w:r>
+            <w:proofErr w:type="spellEnd"/>
+            <w:r>
+              <w:rPr>
+                <w:sz w:val="24"/>
+                <w:szCs w:val="24"/>
+              </w:rPr>
+              <w:t xml:space="preserve"> </w:t>
+            </w:r>
+            <w:proofErr w:type="spellStart"/>
+            <w:r>
+              <w:rPr>
+                <w:sz w:val="24"/>
+                <w:szCs w:val="24"/>
+              </w:rPr>
+              <w:t>the</w:t>
+            </w:r>
+            <w:proofErr w:type="spellEnd"/>
+            <w:r>
+              <w:rPr>
+                <w:sz w:val="24"/>
+                <w:szCs w:val="24"/>
+              </w:rPr>
+              <w:t xml:space="preserve"> </w:t>
+            </w:r>
+            <w:proofErr w:type="spellStart"/>
+            <w:r>
+              <w:rPr>
+                <w:sz w:val="24"/>
+                <w:szCs w:val="24"/>
+              </w:rPr>
+              <w:t>lower</w:t>
+            </w:r>
+            <w:proofErr w:type="spellEnd"/>
+            <w:r>
+              <w:rPr>
+                <w:sz w:val="24"/>
+                <w:szCs w:val="24"/>
+              </w:rPr>
+              <w:t xml:space="preserve"> </w:t>
+            </w:r>
+            <w:proofErr w:type="spellStart"/>
+            <w:r>
+              <w:rPr>
+                <w:sz w:val="24"/>
+                <w:szCs w:val="24"/>
+              </w:rPr>
+              <w:t>part</w:t>
+            </w:r>
+            <w:proofErr w:type="spellEnd"/>
+            <w:r>
+              <w:rPr>
+                <w:sz w:val="24"/>
+                <w:szCs w:val="24"/>
+              </w:rPr>
+              <w:t xml:space="preserve"> </w:t>
+            </w:r>
+            <w:proofErr w:type="spellStart"/>
+            <w:r>
+              <w:rPr>
+                <w:sz w:val="24"/>
+                <w:szCs w:val="24"/>
+              </w:rPr>
+              <w:t>of</w:t>
+            </w:r>
+            <w:proofErr w:type="spellEnd"/>
+            <w:r>
+              <w:rPr>
+                <w:sz w:val="24"/>
+                <w:szCs w:val="24"/>
+              </w:rPr>
+              <w:t xml:space="preserve"> </w:t>
+            </w:r>
+            <w:proofErr w:type="spellStart"/>
+            <w:r>
+              <w:rPr>
+                <w:sz w:val="24"/>
+                <w:szCs w:val="24"/>
+              </w:rPr>
+              <w:t>computer</w:t>
+            </w:r>
+            <w:proofErr w:type="spellEnd"/>
+            <w:r>
+              <w:rPr>
+                <w:sz w:val="24"/>
+                <w:szCs w:val="24"/>
+              </w:rPr>
+              <w:t xml:space="preserve"> </w:t>
+            </w:r>
+            <w:proofErr w:type="spellStart"/>
+            <w:r>
+              <w:rPr>
+                <w:sz w:val="24"/>
+                <w:szCs w:val="24"/>
+              </w:rPr>
+              <w:t>case</w:t>
+            </w:r>
+            <w:proofErr w:type="spellEnd"/>
           </w:p>
         </w:tc>
         <w:tc>
@@ -1656,6 +3236,7 @@
                 <w:lang w:val="en-US"/>
               </w:rPr>
             </w:pPr>
+            <w:proofErr w:type="spellStart"/>
             <w:r>
               <w:rPr>
                 <w:i/>
@@ -1663,8 +3244,29 @@
                 <w:sz w:val="24"/>
                 <w:szCs w:val="24"/>
               </w:rPr>
-              <w:t>Monitor Output</w:t>
-            </w:r>
+              <w:t>Monitor</w:t>
+            </w:r>
+            <w:proofErr w:type="spellEnd"/>
+            <w:r>
+              <w:rPr>
+                <w:i/>
+                <w:iCs/>
+                <w:sz w:val="24"/>
+                <w:szCs w:val="24"/>
+              </w:rPr>
+              <w:t xml:space="preserve"> </w:t>
+            </w:r>
+            <w:proofErr w:type="spellStart"/>
+            <w:r>
+              <w:rPr>
+                <w:i/>
+                <w:iCs/>
+                <w:sz w:val="24"/>
+                <w:szCs w:val="24"/>
+              </w:rPr>
+              <w:t>Output</w:t>
+            </w:r>
+            <w:proofErr w:type="spellEnd"/>
           </w:p>
         </w:tc>
         <w:tc>
@@ -1683,13 +3285,223 @@
                 <w:lang w:val="en-US"/>
               </w:rPr>
             </w:pPr>
-            <w:r>
-              <w:rPr>
-                <w:sz w:val="24"/>
-                <w:szCs w:val="24"/>
-              </w:rPr>
-              <w:t>Output of user's monitor or any screen they might have connected to the system</w:t>
-            </w:r>
+            <w:proofErr w:type="spellStart"/>
+            <w:r>
+              <w:rPr>
+                <w:sz w:val="24"/>
+                <w:szCs w:val="24"/>
+              </w:rPr>
+              <w:t>Output</w:t>
+            </w:r>
+            <w:proofErr w:type="spellEnd"/>
+            <w:r>
+              <w:rPr>
+                <w:sz w:val="24"/>
+                <w:szCs w:val="24"/>
+              </w:rPr>
+              <w:t xml:space="preserve"> </w:t>
+            </w:r>
+            <w:proofErr w:type="spellStart"/>
+            <w:r>
+              <w:rPr>
+                <w:sz w:val="24"/>
+                <w:szCs w:val="24"/>
+              </w:rPr>
+              <w:t>of</w:t>
+            </w:r>
+            <w:proofErr w:type="spellEnd"/>
+            <w:r>
+              <w:rPr>
+                <w:sz w:val="24"/>
+                <w:szCs w:val="24"/>
+              </w:rPr>
+              <w:t xml:space="preserve"> </w:t>
+            </w:r>
+            <w:proofErr w:type="spellStart"/>
+            <w:r>
+              <w:rPr>
+                <w:sz w:val="24"/>
+                <w:szCs w:val="24"/>
+              </w:rPr>
+              <w:t>user's</w:t>
+            </w:r>
+            <w:proofErr w:type="spellEnd"/>
+            <w:r>
+              <w:rPr>
+                <w:sz w:val="24"/>
+                <w:szCs w:val="24"/>
+              </w:rPr>
+              <w:t xml:space="preserve"> </w:t>
+            </w:r>
+            <w:proofErr w:type="spellStart"/>
+            <w:r>
+              <w:rPr>
+                <w:sz w:val="24"/>
+                <w:szCs w:val="24"/>
+              </w:rPr>
+              <w:t>monitor</w:t>
+            </w:r>
+            <w:proofErr w:type="spellEnd"/>
+            <w:r>
+              <w:rPr>
+                <w:sz w:val="24"/>
+                <w:szCs w:val="24"/>
+              </w:rPr>
+              <w:t xml:space="preserve"> </w:t>
+            </w:r>
+            <w:proofErr w:type="spellStart"/>
+            <w:r>
+              <w:rPr>
+                <w:sz w:val="24"/>
+                <w:szCs w:val="24"/>
+              </w:rPr>
+              <w:t>or</w:t>
+            </w:r>
+            <w:proofErr w:type="spellEnd"/>
+            <w:r>
+              <w:rPr>
+                <w:sz w:val="24"/>
+                <w:szCs w:val="24"/>
+              </w:rPr>
+              <w:t xml:space="preserve"> </w:t>
+            </w:r>
+            <w:proofErr w:type="spellStart"/>
+            <w:r>
+              <w:rPr>
+                <w:sz w:val="24"/>
+                <w:szCs w:val="24"/>
+              </w:rPr>
+              <w:t>any</w:t>
+            </w:r>
+            <w:proofErr w:type="spellEnd"/>
+            <w:r>
+              <w:rPr>
+                <w:sz w:val="24"/>
+                <w:szCs w:val="24"/>
+              </w:rPr>
+              <w:t xml:space="preserve"> </w:t>
+            </w:r>
+            <w:proofErr w:type="spellStart"/>
+            <w:r>
+              <w:rPr>
+                <w:sz w:val="24"/>
+                <w:szCs w:val="24"/>
+              </w:rPr>
+              <w:t>screen</w:t>
+            </w:r>
+            <w:proofErr w:type="spellEnd"/>
+            <w:r>
+              <w:rPr>
+                <w:sz w:val="24"/>
+                <w:szCs w:val="24"/>
+              </w:rPr>
+              <w:t xml:space="preserve"> </w:t>
+            </w:r>
+            <w:proofErr w:type="spellStart"/>
+            <w:r>
+              <w:rPr>
+                <w:sz w:val="24"/>
+                <w:szCs w:val="24"/>
+              </w:rPr>
+              <w:t>they</w:t>
+            </w:r>
+            <w:proofErr w:type="spellEnd"/>
+            <w:r>
+              <w:rPr>
+                <w:sz w:val="24"/>
+                <w:szCs w:val="24"/>
+              </w:rPr>
+              <w:t xml:space="preserve"> </w:t>
+            </w:r>
+            <w:proofErr w:type="spellStart"/>
+            <w:r>
+              <w:rPr>
+                <w:sz w:val="24"/>
+                <w:szCs w:val="24"/>
+              </w:rPr>
+              <w:t>might</w:t>
+            </w:r>
+            <w:proofErr w:type="spellEnd"/>
+            <w:r>
+              <w:rPr>
+                <w:sz w:val="24"/>
+                <w:szCs w:val="24"/>
+              </w:rPr>
+              <w:t xml:space="preserve"> </w:t>
+            </w:r>
+            <w:proofErr w:type="spellStart"/>
+            <w:r>
+              <w:rPr>
+                <w:sz w:val="24"/>
+                <w:szCs w:val="24"/>
+              </w:rPr>
+              <w:t>have</w:t>
+            </w:r>
+            <w:proofErr w:type="spellEnd"/>
+            <w:r>
+              <w:rPr>
+                <w:sz w:val="24"/>
+                <w:szCs w:val="24"/>
+              </w:rPr>
+              <w:t xml:space="preserve"> </w:t>
+            </w:r>
+            <w:proofErr w:type="spellStart"/>
+            <w:r>
+              <w:rPr>
+                <w:sz w:val="24"/>
+                <w:szCs w:val="24"/>
+              </w:rPr>
+              <w:t>connected</w:t>
+            </w:r>
+            <w:proofErr w:type="spellEnd"/>
+            <w:r>
+              <w:rPr>
+                <w:sz w:val="24"/>
+                <w:szCs w:val="24"/>
+              </w:rPr>
+              <w:t xml:space="preserve"> </w:t>
+            </w:r>
+            <w:proofErr w:type="spellStart"/>
+            <w:r>
+              <w:rPr>
+                <w:sz w:val="24"/>
+                <w:szCs w:val="24"/>
+              </w:rPr>
+              <w:t>to</w:t>
+            </w:r>
+            <w:proofErr w:type="spellEnd"/>
+            <w:r>
+              <w:rPr>
+                <w:sz w:val="24"/>
+                <w:szCs w:val="24"/>
+              </w:rPr>
+              <w:t xml:space="preserve"> </w:t>
+            </w:r>
+            <w:proofErr w:type="spellStart"/>
+            <w:r>
+              <w:rPr>
+                <w:sz w:val="24"/>
+                <w:szCs w:val="24"/>
+              </w:rPr>
+              <w:t>the</w:t>
+            </w:r>
+            <w:proofErr w:type="spellEnd"/>
+            <w:r>
+              <w:rPr>
+                <w:sz w:val="24"/>
+                <w:szCs w:val="24"/>
+              </w:rPr>
+              <w:t xml:space="preserve"> </w:t>
+            </w:r>
+            <w:proofErr w:type="spellStart"/>
+            <w:r>
+              <w:rPr>
+                <w:sz w:val="24"/>
+                <w:szCs w:val="24"/>
+              </w:rPr>
+              <w:t>system</w:t>
+            </w:r>
+            <w:proofErr w:type="spellEnd"/>
           </w:p>
         </w:tc>
         <w:tc>
@@ -1708,6 +3520,7 @@
                 <w:lang w:val="en-US"/>
               </w:rPr>
             </w:pPr>
+            <w:proofErr w:type="spellStart"/>
             <w:r>
               <w:rPr>
                 <w:sz w:val="24"/>
@@ -1715,18 +3528,20 @@
               </w:rPr>
               <w:t>Normal</w:t>
             </w:r>
-          </w:p>
-          <w:p>
-            <w:pPr>
-              <w:pStyle w:val="P"/>
-              <w:ind w:firstLine="0"/>
-              <w:jc w:val="center"/>
-              <w:rPr>
-                <w:sz w:val="24"/>
-                <w:szCs w:val="24"/>
-                <w:lang w:val="en-US"/>
-              </w:rPr>
-            </w:pPr>
+            <w:proofErr w:type="spellEnd"/>
+          </w:p>
+          <w:p>
+            <w:pPr>
+              <w:pStyle w:val="P"/>
+              <w:ind w:firstLine="0"/>
+              <w:jc w:val="center"/>
+              <w:rPr>
+                <w:sz w:val="24"/>
+                <w:szCs w:val="24"/>
+                <w:lang w:val="en-US"/>
+              </w:rPr>
+            </w:pPr>
+            <w:proofErr w:type="spellStart"/>
             <w:r>
               <w:rPr>
                 <w:sz w:val="24"/>
@@ -1734,6 +3549,7 @@
               </w:rPr>
               <w:t>Glitching</w:t>
             </w:r>
+            <w:proofErr w:type="spellEnd"/>
           </w:p>
         </w:tc>
         <w:tc>
@@ -1774,6 +3590,7 @@
                 <w:lang w:val="en-US"/>
               </w:rPr>
             </w:pPr>
+            <w:proofErr w:type="spellStart"/>
             <w:r>
               <w:rPr>
                 <w:i/>
@@ -1783,6 +3600,7 @@
               </w:rPr>
               <w:t>Normal</w:t>
             </w:r>
+            <w:proofErr w:type="spellEnd"/>
           </w:p>
         </w:tc>
         <w:tc>
@@ -1801,13 +3619,223 @@
                 <w:lang w:val="en-US"/>
               </w:rPr>
             </w:pPr>
-            <w:r>
-              <w:rPr>
-                <w:sz w:val="24"/>
-                <w:szCs w:val="24"/>
-              </w:rPr>
-              <w:t>Monitor output that seems stable to the user - without any artifacts or sudden glitches</w:t>
-            </w:r>
+            <w:proofErr w:type="spellStart"/>
+            <w:r>
+              <w:rPr>
+                <w:sz w:val="24"/>
+                <w:szCs w:val="24"/>
+              </w:rPr>
+              <w:t>Monitor</w:t>
+            </w:r>
+            <w:proofErr w:type="spellEnd"/>
+            <w:r>
+              <w:rPr>
+                <w:sz w:val="24"/>
+                <w:szCs w:val="24"/>
+              </w:rPr>
+              <w:t xml:space="preserve"> </w:t>
+            </w:r>
+            <w:proofErr w:type="spellStart"/>
+            <w:r>
+              <w:rPr>
+                <w:sz w:val="24"/>
+                <w:szCs w:val="24"/>
+              </w:rPr>
+              <w:t>output</w:t>
+            </w:r>
+            <w:proofErr w:type="spellEnd"/>
+            <w:r>
+              <w:rPr>
+                <w:sz w:val="24"/>
+                <w:szCs w:val="24"/>
+              </w:rPr>
+              <w:t xml:space="preserve"> </w:t>
+            </w:r>
+            <w:proofErr w:type="spellStart"/>
+            <w:r>
+              <w:rPr>
+                <w:sz w:val="24"/>
+                <w:szCs w:val="24"/>
+              </w:rPr>
+              <w:t>that</w:t>
+            </w:r>
+            <w:proofErr w:type="spellEnd"/>
+            <w:r>
+              <w:rPr>
+                <w:sz w:val="24"/>
+                <w:szCs w:val="24"/>
+              </w:rPr>
+              <w:t xml:space="preserve"> </w:t>
+            </w:r>
+            <w:proofErr w:type="spellStart"/>
+            <w:r>
+              <w:rPr>
+                <w:sz w:val="24"/>
+                <w:szCs w:val="24"/>
+              </w:rPr>
+              <w:t>seems</w:t>
+            </w:r>
+            <w:proofErr w:type="spellEnd"/>
+            <w:r>
+              <w:rPr>
+                <w:sz w:val="24"/>
+                <w:szCs w:val="24"/>
+              </w:rPr>
+              <w:t xml:space="preserve"> </w:t>
+            </w:r>
+            <w:proofErr w:type="spellStart"/>
+            <w:r>
+              <w:rPr>
+                <w:sz w:val="24"/>
+                <w:szCs w:val="24"/>
+              </w:rPr>
+              <w:t>stable</w:t>
+            </w:r>
+            <w:proofErr w:type="spellEnd"/>
+            <w:r>
+              <w:rPr>
+                <w:sz w:val="24"/>
+                <w:szCs w:val="24"/>
+              </w:rPr>
+              <w:t xml:space="preserve"> </w:t>
+            </w:r>
+            <w:proofErr w:type="spellStart"/>
+            <w:r>
+              <w:rPr>
+                <w:sz w:val="24"/>
+                <w:szCs w:val="24"/>
+              </w:rPr>
+              <w:t>to</w:t>
+            </w:r>
+            <w:proofErr w:type="spellEnd"/>
+            <w:r>
+              <w:rPr>
+                <w:sz w:val="24"/>
+                <w:szCs w:val="24"/>
+              </w:rPr>
+              <w:t xml:space="preserve"> </w:t>
+            </w:r>
+            <w:proofErr w:type="spellStart"/>
+            <w:r>
+              <w:rPr>
+                <w:sz w:val="24"/>
+                <w:szCs w:val="24"/>
+              </w:rPr>
+              <w:t>the</w:t>
+            </w:r>
+            <w:proofErr w:type="spellEnd"/>
+            <w:r>
+              <w:rPr>
+                <w:sz w:val="24"/>
+                <w:szCs w:val="24"/>
+              </w:rPr>
+              <w:t xml:space="preserve"> </w:t>
+            </w:r>
+            <w:proofErr w:type="spellStart"/>
+            <w:r>
+              <w:rPr>
+                <w:sz w:val="24"/>
+                <w:szCs w:val="24"/>
+              </w:rPr>
+              <w:t>user</w:t>
+            </w:r>
+            <w:proofErr w:type="spellEnd"/>
+            <w:r>
+              <w:rPr>
+                <w:sz w:val="24"/>
+                <w:szCs w:val="24"/>
+              </w:rPr>
+              <w:t xml:space="preserve"> - </w:t>
+            </w:r>
+            <w:proofErr w:type="spellStart"/>
+            <w:r>
+              <w:rPr>
+                <w:sz w:val="24"/>
+                <w:szCs w:val="24"/>
+              </w:rPr>
+              <w:t>without</w:t>
+            </w:r>
+            <w:proofErr w:type="spellEnd"/>
+            <w:r>
+              <w:rPr>
+                <w:sz w:val="24"/>
+                <w:szCs w:val="24"/>
+              </w:rPr>
+              <w:t xml:space="preserve"> </w:t>
+            </w:r>
+            <w:proofErr w:type="spellStart"/>
+            <w:r>
+              <w:rPr>
+                <w:sz w:val="24"/>
+                <w:szCs w:val="24"/>
+              </w:rPr>
+              <w:t>any</w:t>
+            </w:r>
+            <w:proofErr w:type="spellEnd"/>
+            <w:r>
+              <w:rPr>
+                <w:sz w:val="24"/>
+                <w:szCs w:val="24"/>
+              </w:rPr>
+              <w:t xml:space="preserve"> </w:t>
+            </w:r>
+            <w:proofErr w:type="spellStart"/>
+            <w:r>
+              <w:rPr>
+                <w:sz w:val="24"/>
+                <w:szCs w:val="24"/>
+              </w:rPr>
+              <w:t>artifacts</w:t>
+            </w:r>
+            <w:proofErr w:type="spellEnd"/>
+            <w:r>
+              <w:rPr>
+                <w:sz w:val="24"/>
+                <w:szCs w:val="24"/>
+              </w:rPr>
+              <w:t xml:space="preserve"> </w:t>
+            </w:r>
+            <w:proofErr w:type="spellStart"/>
+            <w:r>
+              <w:rPr>
+                <w:sz w:val="24"/>
+                <w:szCs w:val="24"/>
+              </w:rPr>
+              <w:t>or</w:t>
+            </w:r>
+            <w:proofErr w:type="spellEnd"/>
+            <w:r>
+              <w:rPr>
+                <w:sz w:val="24"/>
+                <w:szCs w:val="24"/>
+              </w:rPr>
+              <w:t xml:space="preserve"> </w:t>
+            </w:r>
+            <w:proofErr w:type="spellStart"/>
+            <w:r>
+              <w:rPr>
+                <w:sz w:val="24"/>
+                <w:szCs w:val="24"/>
+              </w:rPr>
+              <w:t>sudden</w:t>
+            </w:r>
+            <w:proofErr w:type="spellEnd"/>
+            <w:r>
+              <w:rPr>
+                <w:sz w:val="24"/>
+                <w:szCs w:val="24"/>
+              </w:rPr>
+              <w:t xml:space="preserve"> </w:t>
+            </w:r>
+            <w:proofErr w:type="spellStart"/>
+            <w:r>
+              <w:rPr>
+                <w:sz w:val="24"/>
+                <w:szCs w:val="24"/>
+              </w:rPr>
+              <w:t>glitches</w:t>
+            </w:r>
+            <w:proofErr w:type="spellEnd"/>
           </w:p>
         </w:tc>
         <w:tc>
@@ -1866,6 +3894,7 @@
                 <w:lang w:val="en-US"/>
               </w:rPr>
             </w:pPr>
+            <w:proofErr w:type="spellStart"/>
             <w:r>
               <w:rPr>
                 <w:i/>
@@ -1875,6 +3904,7 @@
               </w:rPr>
               <w:t>Glitching</w:t>
             </w:r>
+            <w:proofErr w:type="spellEnd"/>
           </w:p>
         </w:tc>
         <w:tc>
@@ -1893,12 +3923,197 @@
                 <w:lang w:val="en-US"/>
               </w:rPr>
             </w:pPr>
-            <w:r>
-              <w:rPr>
-                <w:sz w:val="24"/>
-                <w:szCs w:val="24"/>
-              </w:rPr>
-              <w:t>Monitor output that glitches - suddenly shows arbitrary shapes, turns off, freezes, etc.</w:t>
+            <w:proofErr w:type="spellStart"/>
+            <w:r>
+              <w:rPr>
+                <w:sz w:val="24"/>
+                <w:szCs w:val="24"/>
+              </w:rPr>
+              <w:t>Monitor</w:t>
+            </w:r>
+            <w:proofErr w:type="spellEnd"/>
+            <w:r>
+              <w:rPr>
+                <w:sz w:val="24"/>
+                <w:szCs w:val="24"/>
+              </w:rPr>
+              <w:t xml:space="preserve"> </w:t>
+            </w:r>
+            <w:proofErr w:type="spellStart"/>
+            <w:r>
+              <w:rPr>
+                <w:sz w:val="24"/>
+                <w:szCs w:val="24"/>
+              </w:rPr>
+              <w:t>output</w:t>
+            </w:r>
+            <w:proofErr w:type="spellEnd"/>
+            <w:r>
+              <w:rPr>
+                <w:sz w:val="24"/>
+                <w:szCs w:val="24"/>
+              </w:rPr>
+              <w:t xml:space="preserve"> </w:t>
+            </w:r>
+            <w:proofErr w:type="spellStart"/>
+            <w:r>
+              <w:rPr>
+                <w:sz w:val="24"/>
+                <w:szCs w:val="24"/>
+              </w:rPr>
+              <w:t>that</w:t>
+            </w:r>
+            <w:proofErr w:type="spellEnd"/>
+            <w:r>
+              <w:rPr>
+                <w:sz w:val="24"/>
+                <w:szCs w:val="24"/>
+              </w:rPr>
+              <w:t xml:space="preserve"> </w:t>
+            </w:r>
+            <w:proofErr w:type="spellStart"/>
+            <w:r>
+              <w:rPr>
+                <w:sz w:val="24"/>
+                <w:szCs w:val="24"/>
+              </w:rPr>
+              <w:t>glitches</w:t>
+            </w:r>
+            <w:proofErr w:type="spellEnd"/>
+            <w:r>
+              <w:rPr>
+                <w:sz w:val="24"/>
+                <w:szCs w:val="24"/>
+              </w:rPr>
+              <w:t xml:space="preserve"> - </w:t>
+            </w:r>
+            <w:proofErr w:type="spellStart"/>
+            <w:r>
+              <w:rPr>
+                <w:sz w:val="24"/>
+                <w:szCs w:val="24"/>
+              </w:rPr>
+              <w:t>suddenly</w:t>
+            </w:r>
+            <w:proofErr w:type="spellEnd"/>
+            <w:r>
+              <w:rPr>
+                <w:sz w:val="24"/>
+                <w:szCs w:val="24"/>
+              </w:rPr>
+              <w:t xml:space="preserve"> </w:t>
+            </w:r>
+            <w:proofErr w:type="spellStart"/>
+            <w:r>
+              <w:rPr>
+                <w:sz w:val="24"/>
+                <w:szCs w:val="24"/>
+              </w:rPr>
+              <w:t>shows</w:t>
+            </w:r>
+            <w:proofErr w:type="spellEnd"/>
+            <w:r>
+              <w:rPr>
+                <w:sz w:val="24"/>
+                <w:szCs w:val="24"/>
+              </w:rPr>
+              <w:t xml:space="preserve"> </w:t>
+            </w:r>
+            <w:proofErr w:type="spellStart"/>
+            <w:r>
+              <w:rPr>
+                <w:sz w:val="24"/>
+                <w:szCs w:val="24"/>
+              </w:rPr>
+              <w:t>arbitrary</w:t>
+            </w:r>
+            <w:proofErr w:type="spellEnd"/>
+            <w:r>
+              <w:rPr>
+                <w:sz w:val="24"/>
+                <w:szCs w:val="24"/>
+              </w:rPr>
+              <w:t xml:space="preserve"> </w:t>
+            </w:r>
+            <w:proofErr w:type="spellStart"/>
+            <w:r>
+              <w:rPr>
+                <w:sz w:val="24"/>
+                <w:szCs w:val="24"/>
+              </w:rPr>
+              <w:t>shapes</w:t>
+            </w:r>
+            <w:proofErr w:type="spellEnd"/>
+            <w:r>
+              <w:rPr>
+                <w:sz w:val="24"/>
+                <w:szCs w:val="24"/>
+              </w:rPr>
+              <w:t xml:space="preserve">, </w:t>
+            </w:r>
+            <w:proofErr w:type="spellStart"/>
+            <w:r>
+              <w:rPr>
+                <w:sz w:val="24"/>
+                <w:szCs w:val="24"/>
+              </w:rPr>
+              <w:t>turns</w:t>
+            </w:r>
+            <w:proofErr w:type="spellEnd"/>
+            <w:r>
+              <w:rPr>
+                <w:sz w:val="24"/>
+                <w:szCs w:val="24"/>
+              </w:rPr>
+              <w:t xml:space="preserve"> </w:t>
+            </w:r>
+            <w:proofErr w:type="spellStart"/>
+            <w:r>
+              <w:rPr>
+                <w:sz w:val="24"/>
+                <w:szCs w:val="24"/>
+              </w:rPr>
+              <w:t>off</w:t>
+            </w:r>
+            <w:proofErr w:type="spellEnd"/>
+            <w:r>
+              <w:rPr>
+                <w:sz w:val="24"/>
+                <w:szCs w:val="24"/>
+              </w:rPr>
+              <w:t xml:space="preserve">, </w:t>
+            </w:r>
+            <w:proofErr w:type="spellStart"/>
+            <w:r>
+              <w:rPr>
+                <w:sz w:val="24"/>
+                <w:szCs w:val="24"/>
+              </w:rPr>
+              <w:t>freezes</w:t>
+            </w:r>
+            <w:proofErr w:type="spellEnd"/>
+            <w:r>
+              <w:rPr>
+                <w:sz w:val="24"/>
+                <w:szCs w:val="24"/>
+              </w:rPr>
+              <w:t xml:space="preserve">, </w:t>
+            </w:r>
+            <w:proofErr w:type="spellStart"/>
+            <w:r>
+              <w:rPr>
+                <w:sz w:val="24"/>
+                <w:szCs w:val="24"/>
+              </w:rPr>
+              <w:t>etc</w:t>
+            </w:r>
+            <w:proofErr w:type="spellEnd"/>
+            <w:r>
+              <w:rPr>
+                <w:sz w:val="24"/>
+                <w:szCs w:val="24"/>
+              </w:rPr>
+              <w:t>.</w:t>
             </w:r>
           </w:p>
         </w:tc>
@@ -1965,8 +4180,39 @@
                 <w:sz w:val="24"/>
                 <w:szCs w:val="24"/>
               </w:rPr>
-              <w:t>GPU Hardware Failure</w:t>
-            </w:r>
+              <w:t xml:space="preserve">GPU </w:t>
+            </w:r>
+            <w:proofErr w:type="spellStart"/>
+            <w:r>
+              <w:rPr>
+                <w:i/>
+                <w:iCs/>
+                <w:sz w:val="24"/>
+                <w:szCs w:val="24"/>
+              </w:rPr>
+              <w:t>Hardware</w:t>
+            </w:r>
+            <w:proofErr w:type="spellEnd"/>
+            <w:r>
+              <w:rPr>
+                <w:i/>
+                <w:iCs/>
+                <w:sz w:val="24"/>
+                <w:szCs w:val="24"/>
+              </w:rPr>
+              <w:t xml:space="preserve"> </w:t>
+            </w:r>
+            <w:proofErr w:type="spellStart"/>
+            <w:r>
+              <w:rPr>
+                <w:i/>
+                <w:iCs/>
+                <w:sz w:val="24"/>
+                <w:szCs w:val="24"/>
+              </w:rPr>
+              <w:t>Failure</w:t>
+            </w:r>
+            <w:proofErr w:type="spellEnd"/>
           </w:p>
         </w:tc>
         <w:tc>
@@ -1985,12 +4231,117 @@
                 <w:lang w:val="en-US"/>
               </w:rPr>
             </w:pPr>
-            <w:r>
-              <w:rPr>
-                <w:sz w:val="24"/>
-                <w:szCs w:val="24"/>
-              </w:rPr>
-              <w:t>Computer problem that happens when GPU hardware fails.</w:t>
+            <w:proofErr w:type="spellStart"/>
+            <w:r>
+              <w:rPr>
+                <w:sz w:val="24"/>
+                <w:szCs w:val="24"/>
+              </w:rPr>
+              <w:t>Computer</w:t>
+            </w:r>
+            <w:proofErr w:type="spellEnd"/>
+            <w:r>
+              <w:rPr>
+                <w:sz w:val="24"/>
+                <w:szCs w:val="24"/>
+              </w:rPr>
+              <w:t xml:space="preserve"> </w:t>
+            </w:r>
+            <w:proofErr w:type="spellStart"/>
+            <w:r>
+              <w:rPr>
+                <w:sz w:val="24"/>
+                <w:szCs w:val="24"/>
+              </w:rPr>
+              <w:t>problem</w:t>
+            </w:r>
+            <w:proofErr w:type="spellEnd"/>
+            <w:r>
+              <w:rPr>
+                <w:sz w:val="24"/>
+                <w:szCs w:val="24"/>
+              </w:rPr>
+              <w:t xml:space="preserve"> </w:t>
+            </w:r>
+            <w:proofErr w:type="spellStart"/>
+            <w:r>
+              <w:rPr>
+                <w:sz w:val="24"/>
+                <w:szCs w:val="24"/>
+              </w:rPr>
+              <w:t>that</w:t>
+            </w:r>
+            <w:proofErr w:type="spellEnd"/>
+            <w:r>
+              <w:rPr>
+                <w:sz w:val="24"/>
+                <w:szCs w:val="24"/>
+              </w:rPr>
+              <w:t xml:space="preserve"> </w:t>
+            </w:r>
+            <w:proofErr w:type="spellStart"/>
+            <w:r>
+              <w:rPr>
+                <w:sz w:val="24"/>
+                <w:szCs w:val="24"/>
+              </w:rPr>
+              <w:t>happens</w:t>
+            </w:r>
+            <w:proofErr w:type="spellEnd"/>
+            <w:r>
+              <w:rPr>
+                <w:sz w:val="24"/>
+                <w:szCs w:val="24"/>
+              </w:rPr>
+              <w:t xml:space="preserve"> </w:t>
+            </w:r>
+            <w:proofErr w:type="spellStart"/>
+            <w:r>
+              <w:rPr>
+                <w:sz w:val="24"/>
+                <w:szCs w:val="24"/>
+              </w:rPr>
+              <w:t>when</w:t>
+            </w:r>
+            <w:proofErr w:type="spellEnd"/>
+            <w:r>
+              <w:rPr>
+                <w:sz w:val="24"/>
+                <w:szCs w:val="24"/>
+              </w:rPr>
+              <w:t xml:space="preserve"> GPU </w:t>
+            </w:r>
+            <w:proofErr w:type="spellStart"/>
+            <w:r>
+              <w:rPr>
+                <w:sz w:val="24"/>
+                <w:szCs w:val="24"/>
+              </w:rPr>
+              <w:t>hardware</w:t>
+            </w:r>
+            <w:proofErr w:type="spellEnd"/>
+            <w:r>
+              <w:rPr>
+                <w:sz w:val="24"/>
+                <w:szCs w:val="24"/>
+              </w:rPr>
+              <w:t xml:space="preserve"> </w:t>
+            </w:r>
+            <w:proofErr w:type="spellStart"/>
+            <w:r>
+              <w:rPr>
+                <w:sz w:val="24"/>
+                <w:szCs w:val="24"/>
+              </w:rPr>
+              <w:t>fails</w:t>
+            </w:r>
+            <w:proofErr w:type="spellEnd"/>
+            <w:r>
+              <w:rPr>
+                <w:sz w:val="24"/>
+                <w:szCs w:val="24"/>
+              </w:rPr>
+              <w:t>.</w:t>
             </w:r>
           </w:p>
         </w:tc>
@@ -2057,8 +4408,39 @@
                 <w:sz w:val="24"/>
                 <w:szCs w:val="24"/>
               </w:rPr>
-              <w:t>GPU Fan Failure</w:t>
-            </w:r>
+              <w:t xml:space="preserve">GPU </w:t>
+            </w:r>
+            <w:proofErr w:type="spellStart"/>
+            <w:r>
+              <w:rPr>
+                <w:i/>
+                <w:iCs/>
+                <w:sz w:val="24"/>
+                <w:szCs w:val="24"/>
+              </w:rPr>
+              <w:t>Fan</w:t>
+            </w:r>
+            <w:proofErr w:type="spellEnd"/>
+            <w:r>
+              <w:rPr>
+                <w:i/>
+                <w:iCs/>
+                <w:sz w:val="24"/>
+                <w:szCs w:val="24"/>
+              </w:rPr>
+              <w:t xml:space="preserve"> </w:t>
+            </w:r>
+            <w:proofErr w:type="spellStart"/>
+            <w:r>
+              <w:rPr>
+                <w:i/>
+                <w:iCs/>
+                <w:sz w:val="24"/>
+                <w:szCs w:val="24"/>
+              </w:rPr>
+              <w:t>Failure</w:t>
+            </w:r>
+            <w:proofErr w:type="spellEnd"/>
           </w:p>
         </w:tc>
         <w:tc>
@@ -2077,12 +4459,117 @@
                 <w:lang w:val="en-US"/>
               </w:rPr>
             </w:pPr>
-            <w:r>
-              <w:rPr>
-                <w:sz w:val="24"/>
-                <w:szCs w:val="24"/>
-              </w:rPr>
-              <w:t>Computer problem that happens when GPU fan fails.</w:t>
+            <w:proofErr w:type="spellStart"/>
+            <w:r>
+              <w:rPr>
+                <w:sz w:val="24"/>
+                <w:szCs w:val="24"/>
+              </w:rPr>
+              <w:t>Computer</w:t>
+            </w:r>
+            <w:proofErr w:type="spellEnd"/>
+            <w:r>
+              <w:rPr>
+                <w:sz w:val="24"/>
+                <w:szCs w:val="24"/>
+              </w:rPr>
+              <w:t xml:space="preserve"> </w:t>
+            </w:r>
+            <w:proofErr w:type="spellStart"/>
+            <w:r>
+              <w:rPr>
+                <w:sz w:val="24"/>
+                <w:szCs w:val="24"/>
+              </w:rPr>
+              <w:t>problem</w:t>
+            </w:r>
+            <w:proofErr w:type="spellEnd"/>
+            <w:r>
+              <w:rPr>
+                <w:sz w:val="24"/>
+                <w:szCs w:val="24"/>
+              </w:rPr>
+              <w:t xml:space="preserve"> </w:t>
+            </w:r>
+            <w:proofErr w:type="spellStart"/>
+            <w:r>
+              <w:rPr>
+                <w:sz w:val="24"/>
+                <w:szCs w:val="24"/>
+              </w:rPr>
+              <w:t>that</w:t>
+            </w:r>
+            <w:proofErr w:type="spellEnd"/>
+            <w:r>
+              <w:rPr>
+                <w:sz w:val="24"/>
+                <w:szCs w:val="24"/>
+              </w:rPr>
+              <w:t xml:space="preserve"> </w:t>
+            </w:r>
+            <w:proofErr w:type="spellStart"/>
+            <w:r>
+              <w:rPr>
+                <w:sz w:val="24"/>
+                <w:szCs w:val="24"/>
+              </w:rPr>
+              <w:t>happens</w:t>
+            </w:r>
+            <w:proofErr w:type="spellEnd"/>
+            <w:r>
+              <w:rPr>
+                <w:sz w:val="24"/>
+                <w:szCs w:val="24"/>
+              </w:rPr>
+              <w:t xml:space="preserve"> </w:t>
+            </w:r>
+            <w:proofErr w:type="spellStart"/>
+            <w:r>
+              <w:rPr>
+                <w:sz w:val="24"/>
+                <w:szCs w:val="24"/>
+              </w:rPr>
+              <w:t>when</w:t>
+            </w:r>
+            <w:proofErr w:type="spellEnd"/>
+            <w:r>
+              <w:rPr>
+                <w:sz w:val="24"/>
+                <w:szCs w:val="24"/>
+              </w:rPr>
+              <w:t xml:space="preserve"> GPU </w:t>
+            </w:r>
+            <w:proofErr w:type="spellStart"/>
+            <w:r>
+              <w:rPr>
+                <w:sz w:val="24"/>
+                <w:szCs w:val="24"/>
+              </w:rPr>
+              <w:t>fan</w:t>
+            </w:r>
+            <w:proofErr w:type="spellEnd"/>
+            <w:r>
+              <w:rPr>
+                <w:sz w:val="24"/>
+                <w:szCs w:val="24"/>
+              </w:rPr>
+              <w:t xml:space="preserve"> </w:t>
+            </w:r>
+            <w:proofErr w:type="spellStart"/>
+            <w:r>
+              <w:rPr>
+                <w:sz w:val="24"/>
+                <w:szCs w:val="24"/>
+              </w:rPr>
+              <w:t>fails</w:t>
+            </w:r>
+            <w:proofErr w:type="spellEnd"/>
+            <w:r>
+              <w:rPr>
+                <w:sz w:val="24"/>
+                <w:szCs w:val="24"/>
+              </w:rPr>
+              <w:t>.</w:t>
             </w:r>
           </w:p>
         </w:tc>
@@ -2149,8 +4636,39 @@
                 <w:sz w:val="24"/>
                 <w:szCs w:val="24"/>
               </w:rPr>
-              <w:t>PSU Hardware Failure</w:t>
-            </w:r>
+              <w:t xml:space="preserve">PSU </w:t>
+            </w:r>
+            <w:proofErr w:type="spellStart"/>
+            <w:r>
+              <w:rPr>
+                <w:i/>
+                <w:iCs/>
+                <w:sz w:val="24"/>
+                <w:szCs w:val="24"/>
+              </w:rPr>
+              <w:t>Hardware</w:t>
+            </w:r>
+            <w:proofErr w:type="spellEnd"/>
+            <w:r>
+              <w:rPr>
+                <w:i/>
+                <w:iCs/>
+                <w:sz w:val="24"/>
+                <w:szCs w:val="24"/>
+              </w:rPr>
+              <w:t xml:space="preserve"> </w:t>
+            </w:r>
+            <w:proofErr w:type="spellStart"/>
+            <w:r>
+              <w:rPr>
+                <w:i/>
+                <w:iCs/>
+                <w:sz w:val="24"/>
+                <w:szCs w:val="24"/>
+              </w:rPr>
+              <w:t>Failure</w:t>
+            </w:r>
+            <w:proofErr w:type="spellEnd"/>
           </w:p>
         </w:tc>
         <w:tc>
@@ -2169,12 +4687,117 @@
                 <w:lang w:val="en-US"/>
               </w:rPr>
             </w:pPr>
-            <w:r>
-              <w:rPr>
-                <w:sz w:val="24"/>
-                <w:szCs w:val="24"/>
-              </w:rPr>
-              <w:t>Computer problem that happens when PSU hardware fails.</w:t>
+            <w:proofErr w:type="spellStart"/>
+            <w:r>
+              <w:rPr>
+                <w:sz w:val="24"/>
+                <w:szCs w:val="24"/>
+              </w:rPr>
+              <w:t>Computer</w:t>
+            </w:r>
+            <w:proofErr w:type="spellEnd"/>
+            <w:r>
+              <w:rPr>
+                <w:sz w:val="24"/>
+                <w:szCs w:val="24"/>
+              </w:rPr>
+              <w:t xml:space="preserve"> </w:t>
+            </w:r>
+            <w:proofErr w:type="spellStart"/>
+            <w:r>
+              <w:rPr>
+                <w:sz w:val="24"/>
+                <w:szCs w:val="24"/>
+              </w:rPr>
+              <w:t>problem</w:t>
+            </w:r>
+            <w:proofErr w:type="spellEnd"/>
+            <w:r>
+              <w:rPr>
+                <w:sz w:val="24"/>
+                <w:szCs w:val="24"/>
+              </w:rPr>
+              <w:t xml:space="preserve"> </w:t>
+            </w:r>
+            <w:proofErr w:type="spellStart"/>
+            <w:r>
+              <w:rPr>
+                <w:sz w:val="24"/>
+                <w:szCs w:val="24"/>
+              </w:rPr>
+              <w:t>that</w:t>
+            </w:r>
+            <w:proofErr w:type="spellEnd"/>
+            <w:r>
+              <w:rPr>
+                <w:sz w:val="24"/>
+                <w:szCs w:val="24"/>
+              </w:rPr>
+              <w:t xml:space="preserve"> </w:t>
+            </w:r>
+            <w:proofErr w:type="spellStart"/>
+            <w:r>
+              <w:rPr>
+                <w:sz w:val="24"/>
+                <w:szCs w:val="24"/>
+              </w:rPr>
+              <w:t>happens</w:t>
+            </w:r>
+            <w:proofErr w:type="spellEnd"/>
+            <w:r>
+              <w:rPr>
+                <w:sz w:val="24"/>
+                <w:szCs w:val="24"/>
+              </w:rPr>
+              <w:t xml:space="preserve"> </w:t>
+            </w:r>
+            <w:proofErr w:type="spellStart"/>
+            <w:r>
+              <w:rPr>
+                <w:sz w:val="24"/>
+                <w:szCs w:val="24"/>
+              </w:rPr>
+              <w:t>when</w:t>
+            </w:r>
+            <w:proofErr w:type="spellEnd"/>
+            <w:r>
+              <w:rPr>
+                <w:sz w:val="24"/>
+                <w:szCs w:val="24"/>
+              </w:rPr>
+              <w:t xml:space="preserve"> PSU </w:t>
+            </w:r>
+            <w:proofErr w:type="spellStart"/>
+            <w:r>
+              <w:rPr>
+                <w:sz w:val="24"/>
+                <w:szCs w:val="24"/>
+              </w:rPr>
+              <w:t>hardware</w:t>
+            </w:r>
+            <w:proofErr w:type="spellEnd"/>
+            <w:r>
+              <w:rPr>
+                <w:sz w:val="24"/>
+                <w:szCs w:val="24"/>
+              </w:rPr>
+              <w:t xml:space="preserve"> </w:t>
+            </w:r>
+            <w:proofErr w:type="spellStart"/>
+            <w:r>
+              <w:rPr>
+                <w:sz w:val="24"/>
+                <w:szCs w:val="24"/>
+              </w:rPr>
+              <w:t>fails</w:t>
+            </w:r>
+            <w:proofErr w:type="spellEnd"/>
+            <w:r>
+              <w:rPr>
+                <w:sz w:val="24"/>
+                <w:szCs w:val="24"/>
+              </w:rPr>
+              <w:t>.</w:t>
             </w:r>
           </w:p>
         </w:tc>
@@ -2241,8 +4864,39 @@
                 <w:sz w:val="24"/>
                 <w:szCs w:val="24"/>
               </w:rPr>
-              <w:t>PSU Fan Failure</w:t>
-            </w:r>
+              <w:t xml:space="preserve">PSU </w:t>
+            </w:r>
+            <w:proofErr w:type="spellStart"/>
+            <w:r>
+              <w:rPr>
+                <w:i/>
+                <w:iCs/>
+                <w:sz w:val="24"/>
+                <w:szCs w:val="24"/>
+              </w:rPr>
+              <w:t>Fan</w:t>
+            </w:r>
+            <w:proofErr w:type="spellEnd"/>
+            <w:r>
+              <w:rPr>
+                <w:i/>
+                <w:iCs/>
+                <w:sz w:val="24"/>
+                <w:szCs w:val="24"/>
+              </w:rPr>
+              <w:t xml:space="preserve"> </w:t>
+            </w:r>
+            <w:proofErr w:type="spellStart"/>
+            <w:r>
+              <w:rPr>
+                <w:i/>
+                <w:iCs/>
+                <w:sz w:val="24"/>
+                <w:szCs w:val="24"/>
+              </w:rPr>
+              <w:t>Failure</w:t>
+            </w:r>
+            <w:proofErr w:type="spellEnd"/>
           </w:p>
         </w:tc>
         <w:tc>
@@ -2261,12 +4915,117 @@
                 <w:lang w:val="en-US"/>
               </w:rPr>
             </w:pPr>
-            <w:r>
-              <w:rPr>
-                <w:sz w:val="24"/>
-                <w:szCs w:val="24"/>
-              </w:rPr>
-              <w:t>Computer problem that happens when PSU fan fails.</w:t>
+            <w:proofErr w:type="spellStart"/>
+            <w:r>
+              <w:rPr>
+                <w:sz w:val="24"/>
+                <w:szCs w:val="24"/>
+              </w:rPr>
+              <w:t>Computer</w:t>
+            </w:r>
+            <w:proofErr w:type="spellEnd"/>
+            <w:r>
+              <w:rPr>
+                <w:sz w:val="24"/>
+                <w:szCs w:val="24"/>
+              </w:rPr>
+              <w:t xml:space="preserve"> </w:t>
+            </w:r>
+            <w:proofErr w:type="spellStart"/>
+            <w:r>
+              <w:rPr>
+                <w:sz w:val="24"/>
+                <w:szCs w:val="24"/>
+              </w:rPr>
+              <w:t>problem</w:t>
+            </w:r>
+            <w:proofErr w:type="spellEnd"/>
+            <w:r>
+              <w:rPr>
+                <w:sz w:val="24"/>
+                <w:szCs w:val="24"/>
+              </w:rPr>
+              <w:t xml:space="preserve"> </w:t>
+            </w:r>
+            <w:proofErr w:type="spellStart"/>
+            <w:r>
+              <w:rPr>
+                <w:sz w:val="24"/>
+                <w:szCs w:val="24"/>
+              </w:rPr>
+              <w:t>that</w:t>
+            </w:r>
+            <w:proofErr w:type="spellEnd"/>
+            <w:r>
+              <w:rPr>
+                <w:sz w:val="24"/>
+                <w:szCs w:val="24"/>
+              </w:rPr>
+              <w:t xml:space="preserve"> </w:t>
+            </w:r>
+            <w:proofErr w:type="spellStart"/>
+            <w:r>
+              <w:rPr>
+                <w:sz w:val="24"/>
+                <w:szCs w:val="24"/>
+              </w:rPr>
+              <w:t>happens</w:t>
+            </w:r>
+            <w:proofErr w:type="spellEnd"/>
+            <w:r>
+              <w:rPr>
+                <w:sz w:val="24"/>
+                <w:szCs w:val="24"/>
+              </w:rPr>
+              <w:t xml:space="preserve"> </w:t>
+            </w:r>
+            <w:proofErr w:type="spellStart"/>
+            <w:r>
+              <w:rPr>
+                <w:sz w:val="24"/>
+                <w:szCs w:val="24"/>
+              </w:rPr>
+              <w:t>when</w:t>
+            </w:r>
+            <w:proofErr w:type="spellEnd"/>
+            <w:r>
+              <w:rPr>
+                <w:sz w:val="24"/>
+                <w:szCs w:val="24"/>
+              </w:rPr>
+              <w:t xml:space="preserve"> PSU </w:t>
+            </w:r>
+            <w:proofErr w:type="spellStart"/>
+            <w:r>
+              <w:rPr>
+                <w:sz w:val="24"/>
+                <w:szCs w:val="24"/>
+              </w:rPr>
+              <w:t>fan</w:t>
+            </w:r>
+            <w:proofErr w:type="spellEnd"/>
+            <w:r>
+              <w:rPr>
+                <w:sz w:val="24"/>
+                <w:szCs w:val="24"/>
+              </w:rPr>
+              <w:t xml:space="preserve"> </w:t>
+            </w:r>
+            <w:proofErr w:type="spellStart"/>
+            <w:r>
+              <w:rPr>
+                <w:sz w:val="24"/>
+                <w:szCs w:val="24"/>
+              </w:rPr>
+              <w:t>fails</w:t>
+            </w:r>
+            <w:proofErr w:type="spellEnd"/>
+            <w:r>
+              <w:rPr>
+                <w:sz w:val="24"/>
+                <w:szCs w:val="24"/>
+              </w:rPr>
+              <w:t>.</w:t>
             </w:r>
           </w:p>
         </w:tc>
@@ -2438,13 +5197,31 @@
           <w:iCs/>
         </w:rPr>
       </w:pPr>
+      <w:proofErr w:type="spellStart"/>
       <w:r>
         <w:rPr>
           <w:i/>
           <w:iCs/>
         </w:rPr>
-        <w:t>Positive Scenario</w:t>
-      </w:r>
+        <w:t>Positive</w:t>
+      </w:r>
+      <w:proofErr w:type="spellEnd"/>
+      <w:r>
+        <w:rPr>
+          <w:i/>
+          <w:iCs/>
+        </w:rPr>
+        <w:t xml:space="preserve"> </w:t>
+      </w:r>
+      <w:proofErr w:type="spellStart"/>
+      <w:r>
+        <w:rPr>
+          <w:i/>
+          <w:iCs/>
+        </w:rPr>
+        <w:t>Scenario</w:t>
+      </w:r>
+      <w:proofErr w:type="spellEnd"/>
       <w:r>
         <w:rPr>
           <w:i/>
@@ -2460,8 +5237,173 @@
           <w:lang w:val="en-US"/>
         </w:rPr>
       </w:pPr>
-      <w:r>
-        <w:t>If system performance is stable and noise location is upper case and monitor output is normal, then conclusion is GPU Fan Failure.</w:t>
+      <w:proofErr w:type="spellStart"/>
+      <w:r>
+        <w:t>If</w:t>
+      </w:r>
+      <w:proofErr w:type="spellEnd"/>
+      <w:r>
+        <w:t xml:space="preserve"> </w:t>
+      </w:r>
+      <w:proofErr w:type="spellStart"/>
+      <w:r>
+        <w:t>system</w:t>
+      </w:r>
+      <w:proofErr w:type="spellEnd"/>
+      <w:r>
+        <w:t xml:space="preserve"> </w:t>
+      </w:r>
+      <w:proofErr w:type="spellStart"/>
+      <w:r>
+        <w:t>performance</w:t>
+      </w:r>
+      <w:proofErr w:type="spellEnd"/>
+      <w:r>
+        <w:t xml:space="preserve"> </w:t>
+      </w:r>
+      <w:proofErr w:type="spellStart"/>
+      <w:r>
+        <w:t>is</w:t>
+      </w:r>
+      <w:proofErr w:type="spellEnd"/>
+      <w:r>
+        <w:t xml:space="preserve"> </w:t>
+      </w:r>
+      <w:proofErr w:type="spellStart"/>
+      <w:r>
+        <w:t>stable</w:t>
+      </w:r>
+      <w:proofErr w:type="spellEnd"/>
+      <w:r>
+        <w:t xml:space="preserve"> </w:t>
+      </w:r>
+      <w:proofErr w:type="spellStart"/>
+      <w:r>
+        <w:t>and</w:t>
+      </w:r>
+      <w:proofErr w:type="spellEnd"/>
+      <w:r>
+        <w:t xml:space="preserve"> </w:t>
+      </w:r>
+      <w:proofErr w:type="spellStart"/>
+      <w:r>
+        <w:t>noise</w:t>
+      </w:r>
+      <w:proofErr w:type="spellEnd"/>
+      <w:r>
+        <w:t xml:space="preserve"> </w:t>
+      </w:r>
+      <w:proofErr w:type="spellStart"/>
+      <w:r>
+        <w:t>location</w:t>
+      </w:r>
+      <w:proofErr w:type="spellEnd"/>
+      <w:r>
+        <w:t xml:space="preserve"> </w:t>
+      </w:r>
+      <w:proofErr w:type="spellStart"/>
+      <w:r>
+        <w:t>is</w:t>
+      </w:r>
+      <w:proofErr w:type="spellEnd"/>
+      <w:r>
+        <w:t xml:space="preserve"> </w:t>
+      </w:r>
+      <w:proofErr w:type="spellStart"/>
+      <w:r>
+        <w:t>upper</w:t>
+      </w:r>
+      <w:proofErr w:type="spellEnd"/>
+      <w:r>
+        <w:t xml:space="preserve"> </w:t>
+      </w:r>
+      <w:proofErr w:type="spellStart"/>
+      <w:r>
+        <w:t>case</w:t>
+      </w:r>
+      <w:proofErr w:type="spellEnd"/>
+      <w:r>
+        <w:t xml:space="preserve"> </w:t>
+      </w:r>
+      <w:proofErr w:type="spellStart"/>
+      <w:r>
+        <w:t>and</w:t>
+      </w:r>
+      <w:proofErr w:type="spellEnd"/>
+      <w:r>
+        <w:t xml:space="preserve"> </w:t>
+      </w:r>
+      <w:proofErr w:type="spellStart"/>
+      <w:r>
+        <w:t>monitor</w:t>
+      </w:r>
+      <w:proofErr w:type="spellEnd"/>
+      <w:r>
+        <w:t xml:space="preserve"> </w:t>
+      </w:r>
+      <w:proofErr w:type="spellStart"/>
+      <w:r>
+        <w:t>output</w:t>
+      </w:r>
+      <w:proofErr w:type="spellEnd"/>
+      <w:r>
+        <w:t xml:space="preserve"> </w:t>
+      </w:r>
+      <w:proofErr w:type="spellStart"/>
+      <w:r>
+        <w:t>is</w:t>
+      </w:r>
+      <w:proofErr w:type="spellEnd"/>
+      <w:r>
+        <w:t xml:space="preserve"> </w:t>
+      </w:r>
+      <w:proofErr w:type="spellStart"/>
+      <w:r>
+        <w:t>normal</w:t>
+      </w:r>
+      <w:proofErr w:type="spellEnd"/>
+      <w:r>
+        <w:t xml:space="preserve">, </w:t>
+      </w:r>
+      <w:proofErr w:type="spellStart"/>
+      <w:r>
+        <w:t>then</w:t>
+      </w:r>
+      <w:proofErr w:type="spellEnd"/>
+      <w:r>
+        <w:t xml:space="preserve"> </w:t>
+      </w:r>
+      <w:proofErr w:type="spellStart"/>
+      <w:r>
+        <w:t>conclusion</w:t>
+      </w:r>
+      <w:proofErr w:type="spellEnd"/>
+      <w:r>
+        <w:t xml:space="preserve"> </w:t>
+      </w:r>
+      <w:proofErr w:type="spellStart"/>
+      <w:r>
+        <w:t>is</w:t>
+      </w:r>
+      <w:proofErr w:type="spellEnd"/>
+      <w:r>
+        <w:t xml:space="preserve"> GPU </w:t>
+      </w:r>
+      <w:proofErr w:type="spellStart"/>
+      <w:r>
+        <w:t>Fan</w:t>
+      </w:r>
+      <w:proofErr w:type="spellEnd"/>
+      <w:r>
+        <w:t xml:space="preserve"> </w:t>
+      </w:r>
+      <w:proofErr w:type="spellStart"/>
+      <w:r>
+        <w:t>Failure</w:t>
+      </w:r>
+      <w:proofErr w:type="spellEnd"/>
+      <w:r>
+        <w:t>.</w:t>
       </w:r>
     </w:p>
     <w:p>
@@ -2477,12 +5419,37 @@
           <w:iCs/>
         </w:rPr>
       </w:pPr>
+      <w:proofErr w:type="spellStart"/>
       <w:r>
         <w:rPr>
           <w:i/>
           <w:iCs/>
         </w:rPr>
-        <w:t>Negative Scenario:</w:t>
+        <w:t>Negative</w:t>
+      </w:r>
+      <w:proofErr w:type="spellEnd"/>
+      <w:r>
+        <w:rPr>
+          <w:i/>
+          <w:iCs/>
+        </w:rPr>
+        <w:t xml:space="preserve"> </w:t>
+      </w:r>
+      <w:proofErr w:type="spellStart"/>
+      <w:r>
+        <w:rPr>
+          <w:i/>
+          <w:iCs/>
+        </w:rPr>
+        <w:t>Scenario</w:t>
+      </w:r>
+      <w:proofErr w:type="spellEnd"/>
+      <w:r>
+        <w:rPr>
+          <w:i/>
+          <w:iCs/>
+        </w:rPr>
+        <w:t>:</w:t>
       </w:r>
     </w:p>
     <w:p>
@@ -2492,8 +5459,165 @@
           <w:lang w:val="en-US"/>
         </w:rPr>
       </w:pPr>
-      <w:r>
-        <w:t>If system performance is freezing and noise location is lower case and monitor output is normal, then conclusion is Unknown.</w:t>
+      <w:proofErr w:type="spellStart"/>
+      <w:r>
+        <w:t>If</w:t>
+      </w:r>
+      <w:proofErr w:type="spellEnd"/>
+      <w:r>
+        <w:t xml:space="preserve"> </w:t>
+      </w:r>
+      <w:proofErr w:type="spellStart"/>
+      <w:r>
+        <w:t>system</w:t>
+      </w:r>
+      <w:proofErr w:type="spellEnd"/>
+      <w:r>
+        <w:t xml:space="preserve"> </w:t>
+      </w:r>
+      <w:proofErr w:type="spellStart"/>
+      <w:r>
+        <w:t>performance</w:t>
+      </w:r>
+      <w:proofErr w:type="spellEnd"/>
+      <w:r>
+        <w:t xml:space="preserve"> </w:t>
+      </w:r>
+      <w:proofErr w:type="spellStart"/>
+      <w:r>
+        <w:t>is</w:t>
+      </w:r>
+      <w:proofErr w:type="spellEnd"/>
+      <w:r>
+        <w:t xml:space="preserve"> </w:t>
+      </w:r>
+      <w:proofErr w:type="spellStart"/>
+      <w:r>
+        <w:t>freezing</w:t>
+      </w:r>
+      <w:proofErr w:type="spellEnd"/>
+      <w:r>
+        <w:t xml:space="preserve"> </w:t>
+      </w:r>
+      <w:proofErr w:type="spellStart"/>
+      <w:r>
+        <w:t>and</w:t>
+      </w:r>
+      <w:proofErr w:type="spellEnd"/>
+      <w:r>
+        <w:t xml:space="preserve"> </w:t>
+      </w:r>
+      <w:proofErr w:type="spellStart"/>
+      <w:r>
+        <w:t>noise</w:t>
+      </w:r>
+      <w:proofErr w:type="spellEnd"/>
+      <w:r>
+        <w:t xml:space="preserve"> </w:t>
+      </w:r>
+      <w:proofErr w:type="spellStart"/>
+      <w:r>
+        <w:t>location</w:t>
+      </w:r>
+      <w:proofErr w:type="spellEnd"/>
+      <w:r>
+        <w:t xml:space="preserve"> </w:t>
+      </w:r>
+      <w:proofErr w:type="spellStart"/>
+      <w:r>
+        <w:t>is</w:t>
+      </w:r>
+      <w:proofErr w:type="spellEnd"/>
+      <w:r>
+        <w:t xml:space="preserve"> </w:t>
+      </w:r>
+      <w:proofErr w:type="spellStart"/>
+      <w:r>
+        <w:t>lower</w:t>
+      </w:r>
+      <w:proofErr w:type="spellEnd"/>
+      <w:r>
+        <w:t xml:space="preserve"> </w:t>
+      </w:r>
+      <w:proofErr w:type="spellStart"/>
+      <w:r>
+        <w:t>case</w:t>
+      </w:r>
+      <w:proofErr w:type="spellEnd"/>
+      <w:r>
+        <w:t xml:space="preserve"> </w:t>
+      </w:r>
+      <w:proofErr w:type="spellStart"/>
+      <w:r>
+        <w:t>and</w:t>
+      </w:r>
+      <w:proofErr w:type="spellEnd"/>
+      <w:r>
+        <w:t xml:space="preserve"> </w:t>
+      </w:r>
+      <w:proofErr w:type="spellStart"/>
+      <w:r>
+        <w:t>monitor</w:t>
+      </w:r>
+      <w:proofErr w:type="spellEnd"/>
+      <w:r>
+        <w:t xml:space="preserve"> </w:t>
+      </w:r>
+      <w:proofErr w:type="spellStart"/>
+      <w:r>
+        <w:t>output</w:t>
+      </w:r>
+      <w:proofErr w:type="spellEnd"/>
+      <w:r>
+        <w:t xml:space="preserve"> </w:t>
+      </w:r>
+      <w:proofErr w:type="spellStart"/>
+      <w:r>
+        <w:t>is</w:t>
+      </w:r>
+      <w:proofErr w:type="spellEnd"/>
+      <w:r>
+        <w:t xml:space="preserve"> </w:t>
+      </w:r>
+      <w:proofErr w:type="spellStart"/>
+      <w:r>
+        <w:t>normal</w:t>
+      </w:r>
+      <w:proofErr w:type="spellEnd"/>
+      <w:r>
+        <w:t xml:space="preserve">, </w:t>
+      </w:r>
+      <w:proofErr w:type="spellStart"/>
+      <w:r>
+        <w:t>then</w:t>
+      </w:r>
+      <w:proofErr w:type="spellEnd"/>
+      <w:r>
+        <w:t xml:space="preserve"> </w:t>
+      </w:r>
+      <w:proofErr w:type="spellStart"/>
+      <w:r>
+        <w:t>conclusion</w:t>
+      </w:r>
+      <w:proofErr w:type="spellEnd"/>
+      <w:r>
+        <w:t xml:space="preserve"> </w:t>
+      </w:r>
+      <w:proofErr w:type="spellStart"/>
+      <w:r>
+        <w:t>is</w:t>
+      </w:r>
+      <w:proofErr w:type="spellEnd"/>
+      <w:r>
+        <w:t xml:space="preserve"> </w:t>
+      </w:r>
+      <w:proofErr w:type="spellStart"/>
+      <w:r>
+        <w:t>Unknown</w:t>
+      </w:r>
+      <w:proofErr w:type="spellEnd"/>
+      <w:r>
+        <w:t>.</w:t>
       </w:r>
     </w:p>
     <w:p>
@@ -2745,7 +5869,7 @@
     </w:p>
     <w:p>
       <w:pPr>
-        <w:pStyle w:val="P"/>
+        <w:pStyle w:val="H2"/>
       </w:pPr>
       <w:r>
         <w:t>Висновки</w:t>

</xml_diff>